<commit_message>
Hardware Tested to 22MHz (higher frequency causes errors) Updated README with some basic initial docs Includes timing requirements for a variety of SPI_CLK frequencies
</commit_message>
<xml_diff>
--- a/docs/External SRAM Notes.docx
+++ b/docs/External SRAM Notes.docx
@@ -1,45 +1,61 @@
 
 <file path=word/document.xml><?xml version="1.0" encoding="utf-8"?>
-<w:document xmlns:wpc="http://schemas.microsoft.com/office/word/2010/wordprocessingCanvas" xmlns:cx="http://schemas.microsoft.com/office/drawing/2014/chartex" xmlns:cx1="http://schemas.microsoft.com/office/drawing/2015/9/8/chartex" xmlns:cx2="http://schemas.microsoft.com/office/drawing/2015/10/21/chartex" xmlns:cx3="http://schemas.microsoft.com/office/drawing/2016/5/9/chartex" xmlns:cx4="http://schemas.microsoft.com/office/drawing/2016/5/10/chartex" xmlns:cx5="http://schemas.microsoft.com/office/drawing/2016/5/11/chartex" xmlns:cx6="http://schemas.microsoft.com/office/drawing/2016/5/12/chartex" xmlns:cx7="http://schemas.microsoft.com/office/drawing/2016/5/13/chartex" xmlns:cx8="http://schemas.microsoft.com/office/drawing/2016/5/14/chartex" xmlns:mc="http://schemas.openxmlformats.org/markup-compatibility/2006" xmlns:aink="http://schemas.microsoft.com/office/drawing/2016/ink" xmlns:am3d="http://schemas.microsoft.com/office/drawing/2017/model3d" xmlns:o="urn:schemas-microsoft-com:office:office" xmlns:r="http://schemas.openxmlformats.org/officeDocument/2006/relationships" xmlns:m="http://schemas.openxmlformats.org/officeDocument/2006/math" xmlns:v="urn:schemas-microsoft-com:vml" xmlns:wp14="http://schemas.microsoft.com/office/word/2010/wordprocessingDrawing" xmlns:wp="http://schemas.openxmlformats.org/drawingml/2006/wordprocessingDrawing" xmlns:w10="urn:schemas-microsoft-com:office:word" xmlns:w="http://schemas.openxmlformats.org/wordprocessingml/2006/main" xmlns:w14="http://schemas.microsoft.com/office/word/2010/wordml" xmlns:w15="http://schemas.microsoft.com/office/word/2012/wordml" xmlns:w16cid="http://schemas.microsoft.com/office/word/2016/wordml/cid" xmlns:w16se="http://schemas.microsoft.com/office/word/2015/wordml/symex" xmlns:wpg="http://schemas.microsoft.com/office/word/2010/wordprocessingGroup" xmlns:wpi="http://schemas.microsoft.com/office/word/2010/wordprocessingInk" xmlns:wne="http://schemas.microsoft.com/office/word/2006/wordml" xmlns:wps="http://schemas.microsoft.com/office/word/2010/wordprocessingShape" mc:Ignorable="w14 w15 w16se w16cid wp14">
+<w:document xmlns:o="urn:schemas-microsoft-com:office:office" xmlns:r="http://schemas.openxmlformats.org/officeDocument/2006/relationships" xmlns:v="urn:schemas-microsoft-com:vml" xmlns:w="http://schemas.openxmlformats.org/wordprocessingml/2006/main" xmlns:w10="urn:schemas-microsoft-com:office:word" xmlns:wp="http://schemas.openxmlformats.org/drawingml/2006/wordprocessingDrawing" xmlns:wps="http://schemas.microsoft.com/office/word/2010/wordprocessingShape" xmlns:wpg="http://schemas.microsoft.com/office/word/2010/wordprocessingGroup" xmlns:mc="http://schemas.openxmlformats.org/markup-compatibility/2006" xmlns:wp14="http://schemas.microsoft.com/office/word/2010/wordprocessingDrawing" xmlns:w14="http://schemas.microsoft.com/office/word/2010/wordml" mc:Ignorable="w14 wp14">
   <w:body>
     <w:p>
       <w:pPr>
         <w:pStyle w:val="Title"/>
+        <w:rPr/>
       </w:pPr>
       <w:r>
+        <w:rPr/>
         <w:t>23LC1024 Serial SRAM Driver Notes</w:t>
       </w:r>
     </w:p>
     <w:p>
+      <w:pPr>
+        <w:pStyle w:val="Normal"/>
+        <w:rPr/>
+      </w:pPr>
       <w:r>
-        <w:t xml:space="preserve">Datasheet available at </w:t>
-      </w:r>
-      <w:r>
-        <w:t>https://docs.rs-online.com/5f59/0900766b8114ca33.pdf</w:t>
+        <w:rPr/>
+        <w:t>Datasheet available at https://docs.rs-online.com/5f59/0900766b8114ca33.pdf</w:t>
       </w:r>
       <w:bookmarkStart w:id="0" w:name="_GoBack"/>
       <w:bookmarkEnd w:id="0"/>
     </w:p>
     <w:p>
+      <w:pPr>
+        <w:pStyle w:val="Normal"/>
+        <w:rPr/>
+      </w:pPr>
       <w:r>
+        <w:rPr/>
         <w:t>3 Modes of SPI are available via commands (default is extended (1-bit))</w:t>
       </w:r>
     </w:p>
     <w:p>
       <w:pPr>
         <w:pStyle w:val="Heading2"/>
+        <w:rPr/>
       </w:pPr>
       <w:r>
+        <w:rPr/>
         <w:t>Pinout</w:t>
       </w:r>
     </w:p>
     <w:p>
+      <w:pPr>
+        <w:pStyle w:val="Normal"/>
+        <w:rPr/>
+      </w:pPr>
       <w:r>
+        <w:rPr/>
         <w:drawing>
-          <wp:inline distT="0" distB="0" distL="0" distR="0" wp14:anchorId="10A04870" wp14:editId="22DADE0B">
-            <wp:extent cx="2066925" cy="1164566"/>
+          <wp:inline distT="0" distB="0" distL="0" distR="0">
+            <wp:extent cx="2066925" cy="1164590"/>
             <wp:effectExtent l="0" t="0" r="0" b="0"/>
-            <wp:docPr id="2" name="Picture 2"/>
+            <wp:docPr id="1" name="Picture 2" descr=""/>
             <wp:cNvGraphicFramePr>
               <a:graphicFrameLocks xmlns:a="http://schemas.openxmlformats.org/drawingml/2006/main" noChangeAspect="1"/>
             </wp:cNvGraphicFramePr>
@@ -47,36 +63,26 @@
               <a:graphicData uri="http://schemas.openxmlformats.org/drawingml/2006/picture">
                 <pic:pic xmlns:pic="http://schemas.openxmlformats.org/drawingml/2006/picture">
                   <pic:nvPicPr>
-                    <pic:cNvPr id="1" name=""/>
-                    <pic:cNvPicPr/>
+                    <pic:cNvPr id="1" name="Picture 2" descr=""/>
+                    <pic:cNvPicPr>
+                      <a:picLocks noChangeAspect="1" noChangeArrowheads="1"/>
+                    </pic:cNvPicPr>
                   </pic:nvPicPr>
-                  <pic:blipFill rotWithShape="1">
-                    <a:blip r:embed="rId6">
-                      <a:extLst>
-                        <a:ext uri="{28A0092B-C50C-407E-A947-70E740481C1C}">
-                          <a14:useLocalDpi xmlns:a14="http://schemas.microsoft.com/office/drawing/2010/main" val="0"/>
-                        </a:ext>
-                      </a:extLst>
-                    </a:blip>
-                    <a:srcRect b="12040"/>
-                    <a:stretch/>
+                  <pic:blipFill>
+                    <a:blip r:embed="rId2"/>
+                    <a:srcRect l="0" t="0" r="0" b="12045"/>
+                    <a:stretch>
+                      <a:fillRect/>
+                    </a:stretch>
                   </pic:blipFill>
                   <pic:spPr bwMode="auto">
                     <a:xfrm>
                       <a:off x="0" y="0"/>
-                      <a:ext cx="2066925" cy="1164566"/>
+                      <a:ext cx="2066925" cy="1164590"/>
                     </a:xfrm>
                     <a:prstGeom prst="rect">
                       <a:avLst/>
                     </a:prstGeom>
-                    <a:ln>
-                      <a:noFill/>
-                    </a:ln>
-                    <a:extLst>
-                      <a:ext uri="{53640926-AAD7-44D8-BBD7-CCE9431645EC}">
-                        <a14:shadowObscured xmlns:a14="http://schemas.microsoft.com/office/drawing/2010/main"/>
-                      </a:ext>
-                    </a:extLst>
                   </pic:spPr>
                 </pic:pic>
               </a:graphicData>
@@ -85,11 +91,12 @@
         </w:drawing>
       </w:r>
       <w:r>
+        <w:rPr/>
         <w:drawing>
-          <wp:inline distT="0" distB="0" distL="0" distR="0" wp14:anchorId="6EE4A76A" wp14:editId="2D991757">
-            <wp:extent cx="1648055" cy="1190791"/>
-            <wp:effectExtent l="0" t="0" r="9525" b="9525"/>
-            <wp:docPr id="3" name="Picture 3"/>
+          <wp:inline distT="0" distB="0" distL="0" distR="0">
+            <wp:extent cx="1647825" cy="1190625"/>
+            <wp:effectExtent l="0" t="0" r="0" b="0"/>
+            <wp:docPr id="2" name="Picture 3" descr=""/>
             <wp:cNvGraphicFramePr>
               <a:graphicFrameLocks xmlns:a="http://schemas.openxmlformats.org/drawingml/2006/main" noChangeAspect="1"/>
             </wp:cNvGraphicFramePr>
@@ -97,25 +104,21 @@
               <a:graphicData uri="http://schemas.openxmlformats.org/drawingml/2006/picture">
                 <pic:pic xmlns:pic="http://schemas.openxmlformats.org/drawingml/2006/picture">
                   <pic:nvPicPr>
-                    <pic:cNvPr id="1" name=""/>
-                    <pic:cNvPicPr/>
+                    <pic:cNvPr id="2" name="Picture 3" descr=""/>
+                    <pic:cNvPicPr>
+                      <a:picLocks noChangeAspect="1" noChangeArrowheads="1"/>
+                    </pic:cNvPicPr>
                   </pic:nvPicPr>
                   <pic:blipFill>
-                    <a:blip r:embed="rId7">
-                      <a:extLst>
-                        <a:ext uri="{28A0092B-C50C-407E-A947-70E740481C1C}">
-                          <a14:useLocalDpi xmlns:a14="http://schemas.microsoft.com/office/drawing/2010/main" val="0"/>
-                        </a:ext>
-                      </a:extLst>
-                    </a:blip>
+                    <a:blip r:embed="rId3"/>
                     <a:stretch>
                       <a:fillRect/>
                     </a:stretch>
                   </pic:blipFill>
-                  <pic:spPr>
+                  <pic:spPr bwMode="auto">
                     <a:xfrm>
                       <a:off x="0" y="0"/>
-                      <a:ext cx="1648055" cy="1190791"/>
+                      <a:ext cx="1647825" cy="1190625"/>
                     </a:xfrm>
                     <a:prstGeom prst="rect">
                       <a:avLst/>
@@ -129,25 +132,48 @@
       </w:r>
     </w:p>
     <w:p>
+      <w:pPr>
+        <w:pStyle w:val="Normal"/>
+        <w:rPr/>
+      </w:pPr>
       <w:r>
+        <w:rPr/>
         <w:t>This is the pinout for the chip – in SPI Extended mode, only Pin 5 (serial in) and Pin 2 (serial out) are used for data transfer.</w:t>
       </w:r>
     </w:p>
     <w:p>
+      <w:pPr>
+        <w:pStyle w:val="Normal"/>
+        <w:rPr/>
+      </w:pPr>
       <w:r>
+        <w:rPr/>
         <w:t>In Extended and SDI mode, the HOLD_n input (pin 7) must be driven HIGH to allow for data transfer</w:t>
       </w:r>
     </w:p>
     <w:p>
+      <w:pPr>
+        <w:pStyle w:val="Normal"/>
+        <w:rPr/>
+      </w:pPr>
       <w:r>
+        <w:rPr/>
         <w:t xml:space="preserve">We need bidirectional buffers on pins 2, 3, 5 and 7. </w:t>
       </w:r>
     </w:p>
     <w:tbl>
       <w:tblPr>
         <w:tblStyle w:val="TableGrid"/>
-        <w:tblW w:w="0" w:type="auto"/>
-        <w:tblLook w:val="04A0" w:firstRow="1" w:lastRow="0" w:firstColumn="1" w:lastColumn="0" w:noHBand="0" w:noVBand="1"/>
+        <w:tblW w:w="9016" w:type="dxa"/>
+        <w:jc w:val="left"/>
+        <w:tblInd w:w="0" w:type="dxa"/>
+        <w:tblCellMar>
+          <w:top w:w="0" w:type="dxa"/>
+          <w:left w:w="108" w:type="dxa"/>
+          <w:bottom w:w="0" w:type="dxa"/>
+          <w:right w:w="108" w:type="dxa"/>
+        </w:tblCellMar>
+        <w:tblLook w:firstRow="1" w:noVBand="1" w:lastRow="0" w:firstColumn="1" w:lastColumn="0" w:noHBand="0" w:val="04a0"/>
       </w:tblPr>
       <w:tblGrid>
         <w:gridCol w:w="540"/>
@@ -157,12 +183,20 @@
         <w:gridCol w:w="1791"/>
       </w:tblGrid>
       <w:tr>
+        <w:trPr/>
         <w:tc>
           <w:tcPr>
             <w:tcW w:w="540" w:type="dxa"/>
-          </w:tcPr>
-          <w:p>
-            <w:r>
+            <w:tcBorders/>
+          </w:tcPr>
+          <w:p>
+            <w:pPr>
+              <w:pStyle w:val="Normal"/>
+              <w:spacing w:lineRule="auto" w:line="240" w:before="0" w:after="0"/>
+              <w:rPr/>
+            </w:pPr>
+            <w:r>
+              <w:rPr/>
               <w:t xml:space="preserve">Pin </w:t>
             </w:r>
           </w:p>
@@ -170,9 +204,16 @@
         <w:tc>
           <w:tcPr>
             <w:tcW w:w="1582" w:type="dxa"/>
-          </w:tcPr>
-          <w:p>
-            <w:r>
+            <w:tcBorders/>
+          </w:tcPr>
+          <w:p>
+            <w:pPr>
+              <w:pStyle w:val="Normal"/>
+              <w:spacing w:lineRule="auto" w:line="240" w:before="0" w:after="0"/>
+              <w:rPr/>
+            </w:pPr>
+            <w:r>
+              <w:rPr/>
               <w:t>Pin Name</w:t>
             </w:r>
           </w:p>
@@ -180,9 +221,16 @@
         <w:tc>
           <w:tcPr>
             <w:tcW w:w="3402" w:type="dxa"/>
-          </w:tcPr>
-          <w:p>
-            <w:r>
+            <w:tcBorders/>
+          </w:tcPr>
+          <w:p>
+            <w:pPr>
+              <w:pStyle w:val="Normal"/>
+              <w:spacing w:lineRule="auto" w:line="240" w:before="0" w:after="0"/>
+              <w:rPr/>
+            </w:pPr>
+            <w:r>
+              <w:rPr/>
               <w:t>Description</w:t>
             </w:r>
           </w:p>
@@ -190,37 +238,53 @@
         <w:tc>
           <w:tcPr>
             <w:tcW w:w="1701" w:type="dxa"/>
-          </w:tcPr>
-          <w:p>
-            <w:r>
-              <w:t xml:space="preserve">FPGA </w:t>
-            </w:r>
-            <w:r>
-              <w:t>Direction</w:t>
+            <w:tcBorders/>
+          </w:tcPr>
+          <w:p>
+            <w:pPr>
+              <w:pStyle w:val="Normal"/>
+              <w:spacing w:lineRule="auto" w:line="240" w:before="0" w:after="0"/>
+              <w:rPr/>
+            </w:pPr>
+            <w:r>
+              <w:rPr/>
+              <w:t>FPGA Direction</w:t>
             </w:r>
           </w:p>
         </w:tc>
         <w:tc>
           <w:tcPr>
             <w:tcW w:w="1791" w:type="dxa"/>
-          </w:tcPr>
-          <w:p>
-            <w:r>
-              <w:t>XDC</w:t>
-            </w:r>
-            <w:r>
-              <w:t xml:space="preserve"> Connection</w:t>
+            <w:tcBorders/>
+          </w:tcPr>
+          <w:p>
+            <w:pPr>
+              <w:pStyle w:val="Normal"/>
+              <w:spacing w:lineRule="auto" w:line="240" w:before="0" w:after="0"/>
+              <w:rPr/>
+            </w:pPr>
+            <w:r>
+              <w:rPr/>
+              <w:t>XDC Connection</w:t>
             </w:r>
           </w:p>
         </w:tc>
       </w:tr>
       <w:tr>
+        <w:trPr/>
         <w:tc>
           <w:tcPr>
             <w:tcW w:w="540" w:type="dxa"/>
-          </w:tcPr>
-          <w:p>
-            <w:r>
+            <w:tcBorders/>
+          </w:tcPr>
+          <w:p>
+            <w:pPr>
+              <w:pStyle w:val="Normal"/>
+              <w:spacing w:lineRule="auto" w:line="240" w:before="0" w:after="0"/>
+              <w:rPr/>
+            </w:pPr>
+            <w:r>
+              <w:rPr/>
               <w:t>1</w:t>
             </w:r>
           </w:p>
@@ -228,9 +292,16 @@
         <w:tc>
           <w:tcPr>
             <w:tcW w:w="1582" w:type="dxa"/>
-          </w:tcPr>
-          <w:p>
-            <w:r>
+            <w:tcBorders/>
+          </w:tcPr>
+          <w:p>
+            <w:pPr>
+              <w:pStyle w:val="Normal"/>
+              <w:spacing w:lineRule="auto" w:line="240" w:before="0" w:after="0"/>
+              <w:rPr/>
+            </w:pPr>
+            <w:r>
+              <w:rPr/>
               <w:t>CS_n</w:t>
             </w:r>
           </w:p>
@@ -238,9 +309,16 @@
         <w:tc>
           <w:tcPr>
             <w:tcW w:w="3402" w:type="dxa"/>
-          </w:tcPr>
-          <w:p>
-            <w:r>
+            <w:tcBorders/>
+          </w:tcPr>
+          <w:p>
+            <w:pPr>
+              <w:pStyle w:val="Normal"/>
+              <w:spacing w:lineRule="auto" w:line="240" w:before="0" w:after="0"/>
+              <w:rPr/>
+            </w:pPr>
+            <w:r>
+              <w:rPr/>
               <w:t>Chip Select (n)</w:t>
             </w:r>
           </w:p>
@@ -248,9 +326,16 @@
         <w:tc>
           <w:tcPr>
             <w:tcW w:w="1701" w:type="dxa"/>
-          </w:tcPr>
-          <w:p>
-            <w:r>
+            <w:tcBorders/>
+          </w:tcPr>
+          <w:p>
+            <w:pPr>
+              <w:pStyle w:val="Normal"/>
+              <w:spacing w:lineRule="auto" w:line="240" w:before="0" w:after="0"/>
+              <w:rPr/>
+            </w:pPr>
+            <w:r>
+              <w:rPr/>
               <w:t>out</w:t>
             </w:r>
           </w:p>
@@ -258,30 +343,36 @@
         <w:tc>
           <w:tcPr>
             <w:tcW w:w="1791" w:type="dxa"/>
-          </w:tcPr>
-          <w:p>
-            <w:r>
-              <w:t>JA(</w:t>
-            </w:r>
-            <w:r>
-              <w:t>7</w:t>
-            </w:r>
-            <w:r>
-              <w:t>)</w:t>
-            </w:r>
-            <w:r>
-              <w:t xml:space="preserve"> </w:t>
+            <w:tcBorders/>
+          </w:tcPr>
+          <w:p>
+            <w:pPr>
+              <w:pStyle w:val="Normal"/>
+              <w:spacing w:lineRule="auto" w:line="240" w:before="0" w:after="0"/>
+              <w:rPr/>
+            </w:pPr>
+            <w:r>
+              <w:rPr/>
+              <w:t xml:space="preserve">JA(7) </w:t>
             </w:r>
           </w:p>
         </w:tc>
       </w:tr>
       <w:tr>
+        <w:trPr/>
         <w:tc>
           <w:tcPr>
             <w:tcW w:w="540" w:type="dxa"/>
-          </w:tcPr>
-          <w:p>
-            <w:r>
+            <w:tcBorders/>
+          </w:tcPr>
+          <w:p>
+            <w:pPr>
+              <w:pStyle w:val="Normal"/>
+              <w:spacing w:lineRule="auto" w:line="240" w:before="0" w:after="0"/>
+              <w:rPr/>
+            </w:pPr>
+            <w:r>
+              <w:rPr/>
               <w:t>2</w:t>
             </w:r>
           </w:p>
@@ -289,9 +380,16 @@
         <w:tc>
           <w:tcPr>
             <w:tcW w:w="1582" w:type="dxa"/>
-          </w:tcPr>
-          <w:p>
-            <w:r>
+            <w:tcBorders/>
+          </w:tcPr>
+          <w:p>
+            <w:pPr>
+              <w:pStyle w:val="Normal"/>
+              <w:spacing w:lineRule="auto" w:line="240" w:before="0" w:after="0"/>
+              <w:rPr/>
+            </w:pPr>
+            <w:r>
+              <w:rPr/>
               <w:t>SO/SIO1</w:t>
             </w:r>
           </w:p>
@@ -299,9 +397,16 @@
         <w:tc>
           <w:tcPr>
             <w:tcW w:w="3402" w:type="dxa"/>
-          </w:tcPr>
-          <w:p>
-            <w:r>
+            <w:tcBorders/>
+          </w:tcPr>
+          <w:p>
+            <w:pPr>
+              <w:pStyle w:val="Normal"/>
+              <w:spacing w:lineRule="auto" w:line="240" w:before="0" w:after="0"/>
+              <w:rPr/>
+            </w:pPr>
+            <w:r>
+              <w:rPr/>
               <w:t>Serial Out/Serial InOut1</w:t>
             </w:r>
           </w:p>
@@ -309,9 +414,16 @@
         <w:tc>
           <w:tcPr>
             <w:tcW w:w="1701" w:type="dxa"/>
-          </w:tcPr>
-          <w:p>
-            <w:r>
+            <w:tcBorders/>
+          </w:tcPr>
+          <w:p>
+            <w:pPr>
+              <w:pStyle w:val="Normal"/>
+              <w:spacing w:lineRule="auto" w:line="240" w:before="0" w:after="0"/>
+              <w:rPr/>
+            </w:pPr>
+            <w:r>
+              <w:rPr/>
               <w:t>In/inout</w:t>
             </w:r>
           </w:p>
@@ -319,27 +431,36 @@
         <w:tc>
           <w:tcPr>
             <w:tcW w:w="1791" w:type="dxa"/>
-          </w:tcPr>
-          <w:p>
-            <w:r>
-              <w:t>JA(</w:t>
-            </w:r>
-            <w:r>
-              <w:t>6</w:t>
-            </w:r>
-            <w:r>
-              <w:t xml:space="preserve">) </w:t>
+            <w:tcBorders/>
+          </w:tcPr>
+          <w:p>
+            <w:pPr>
+              <w:pStyle w:val="Normal"/>
+              <w:spacing w:lineRule="auto" w:line="240" w:before="0" w:after="0"/>
+              <w:rPr/>
+            </w:pPr>
+            <w:r>
+              <w:rPr/>
+              <w:t xml:space="preserve">JA(6) </w:t>
             </w:r>
           </w:p>
         </w:tc>
       </w:tr>
       <w:tr>
+        <w:trPr/>
         <w:tc>
           <w:tcPr>
             <w:tcW w:w="540" w:type="dxa"/>
-          </w:tcPr>
-          <w:p>
-            <w:r>
+            <w:tcBorders/>
+          </w:tcPr>
+          <w:p>
+            <w:pPr>
+              <w:pStyle w:val="Normal"/>
+              <w:spacing w:lineRule="auto" w:line="240" w:before="0" w:after="0"/>
+              <w:rPr/>
+            </w:pPr>
+            <w:r>
+              <w:rPr/>
               <w:t>3</w:t>
             </w:r>
           </w:p>
@@ -347,9 +468,16 @@
         <w:tc>
           <w:tcPr>
             <w:tcW w:w="1582" w:type="dxa"/>
-          </w:tcPr>
-          <w:p>
-            <w:r>
+            <w:tcBorders/>
+          </w:tcPr>
+          <w:p>
+            <w:pPr>
+              <w:pStyle w:val="Normal"/>
+              <w:spacing w:lineRule="auto" w:line="240" w:before="0" w:after="0"/>
+              <w:rPr/>
+            </w:pPr>
+            <w:r>
+              <w:rPr/>
               <w:t>SIO2</w:t>
             </w:r>
           </w:p>
@@ -357,9 +485,16 @@
         <w:tc>
           <w:tcPr>
             <w:tcW w:w="3402" w:type="dxa"/>
-          </w:tcPr>
-          <w:p>
-            <w:r>
+            <w:tcBorders/>
+          </w:tcPr>
+          <w:p>
+            <w:pPr>
+              <w:pStyle w:val="Normal"/>
+              <w:spacing w:lineRule="auto" w:line="240" w:before="0" w:after="0"/>
+              <w:rPr/>
+            </w:pPr>
+            <w:r>
+              <w:rPr/>
               <w:t>Serial InOut2</w:t>
             </w:r>
           </w:p>
@@ -367,9 +502,16 @@
         <w:tc>
           <w:tcPr>
             <w:tcW w:w="1701" w:type="dxa"/>
-          </w:tcPr>
-          <w:p>
-            <w:r>
+            <w:tcBorders/>
+          </w:tcPr>
+          <w:p>
+            <w:pPr>
+              <w:pStyle w:val="Normal"/>
+              <w:spacing w:lineRule="auto" w:line="240" w:before="0" w:after="0"/>
+              <w:rPr/>
+            </w:pPr>
+            <w:r>
+              <w:rPr/>
               <w:t>inout</w:t>
             </w:r>
           </w:p>
@@ -377,27 +519,36 @@
         <w:tc>
           <w:tcPr>
             <w:tcW w:w="1791" w:type="dxa"/>
-          </w:tcPr>
-          <w:p>
-            <w:r>
-              <w:t>JA(</w:t>
-            </w:r>
-            <w:r>
-              <w:t>5</w:t>
-            </w:r>
-            <w:r>
-              <w:t xml:space="preserve">) </w:t>
+            <w:tcBorders/>
+          </w:tcPr>
+          <w:p>
+            <w:pPr>
+              <w:pStyle w:val="Normal"/>
+              <w:spacing w:lineRule="auto" w:line="240" w:before="0" w:after="0"/>
+              <w:rPr/>
+            </w:pPr>
+            <w:r>
+              <w:rPr/>
+              <w:t xml:space="preserve">JA(5) </w:t>
             </w:r>
           </w:p>
         </w:tc>
       </w:tr>
       <w:tr>
+        <w:trPr/>
         <w:tc>
           <w:tcPr>
             <w:tcW w:w="540" w:type="dxa"/>
-          </w:tcPr>
-          <w:p>
-            <w:r>
+            <w:tcBorders/>
+          </w:tcPr>
+          <w:p>
+            <w:pPr>
+              <w:pStyle w:val="Normal"/>
+              <w:spacing w:lineRule="auto" w:line="240" w:before="0" w:after="0"/>
+              <w:rPr/>
+            </w:pPr>
+            <w:r>
+              <w:rPr/>
               <w:t>4</w:t>
             </w:r>
           </w:p>
@@ -405,9 +556,16 @@
         <w:tc>
           <w:tcPr>
             <w:tcW w:w="1582" w:type="dxa"/>
-          </w:tcPr>
-          <w:p>
-            <w:r>
+            <w:tcBorders/>
+          </w:tcPr>
+          <w:p>
+            <w:pPr>
+              <w:pStyle w:val="Normal"/>
+              <w:spacing w:lineRule="auto" w:line="240" w:before="0" w:after="0"/>
+              <w:rPr/>
+            </w:pPr>
+            <w:r>
+              <w:rPr/>
               <w:t>Vss</w:t>
             </w:r>
           </w:p>
@@ -415,9 +573,16 @@
         <w:tc>
           <w:tcPr>
             <w:tcW w:w="3402" w:type="dxa"/>
-          </w:tcPr>
-          <w:p>
-            <w:r>
+            <w:tcBorders/>
+          </w:tcPr>
+          <w:p>
+            <w:pPr>
+              <w:pStyle w:val="Normal"/>
+              <w:spacing w:lineRule="auto" w:line="240" w:before="0" w:after="0"/>
+              <w:rPr/>
+            </w:pPr>
+            <w:r>
+              <w:rPr/>
               <w:t>GND</w:t>
             </w:r>
           </w:p>
@@ -425,9 +590,16 @@
         <w:tc>
           <w:tcPr>
             <w:tcW w:w="1701" w:type="dxa"/>
-          </w:tcPr>
-          <w:p>
-            <w:r>
+            <w:tcBorders/>
+          </w:tcPr>
+          <w:p>
+            <w:pPr>
+              <w:pStyle w:val="Normal"/>
+              <w:spacing w:lineRule="auto" w:line="240" w:before="0" w:after="0"/>
+              <w:rPr/>
+            </w:pPr>
+            <w:r>
+              <w:rPr/>
               <w:t>N/A</w:t>
             </w:r>
           </w:p>
@@ -435,21 +607,36 @@
         <w:tc>
           <w:tcPr>
             <w:tcW w:w="1791" w:type="dxa"/>
-          </w:tcPr>
-          <w:p>
-            <w:r>
+            <w:tcBorders/>
+          </w:tcPr>
+          <w:p>
+            <w:pPr>
+              <w:pStyle w:val="Normal"/>
+              <w:spacing w:lineRule="auto" w:line="240" w:before="0" w:after="0"/>
+              <w:rPr/>
+            </w:pPr>
+            <w:r>
+              <w:rPr/>
               <w:t xml:space="preserve">GND </w:t>
             </w:r>
           </w:p>
         </w:tc>
       </w:tr>
       <w:tr>
+        <w:trPr/>
         <w:tc>
           <w:tcPr>
             <w:tcW w:w="540" w:type="dxa"/>
-          </w:tcPr>
-          <w:p>
-            <w:r>
+            <w:tcBorders/>
+          </w:tcPr>
+          <w:p>
+            <w:pPr>
+              <w:pStyle w:val="Normal"/>
+              <w:spacing w:lineRule="auto" w:line="240" w:before="0" w:after="0"/>
+              <w:rPr/>
+            </w:pPr>
+            <w:r>
+              <w:rPr/>
               <w:t>5</w:t>
             </w:r>
           </w:p>
@@ -457,9 +644,16 @@
         <w:tc>
           <w:tcPr>
             <w:tcW w:w="1582" w:type="dxa"/>
-          </w:tcPr>
-          <w:p>
-            <w:r>
+            <w:tcBorders/>
+          </w:tcPr>
+          <w:p>
+            <w:pPr>
+              <w:pStyle w:val="Normal"/>
+              <w:spacing w:lineRule="auto" w:line="240" w:before="0" w:after="0"/>
+              <w:rPr/>
+            </w:pPr>
+            <w:r>
+              <w:rPr/>
               <w:t>SI/SIO0</w:t>
             </w:r>
           </w:p>
@@ -467,9 +661,16 @@
         <w:tc>
           <w:tcPr>
             <w:tcW w:w="3402" w:type="dxa"/>
-          </w:tcPr>
-          <w:p>
-            <w:r>
+            <w:tcBorders/>
+          </w:tcPr>
+          <w:p>
+            <w:pPr>
+              <w:pStyle w:val="Normal"/>
+              <w:spacing w:lineRule="auto" w:line="240" w:before="0" w:after="0"/>
+              <w:rPr/>
+            </w:pPr>
+            <w:r>
+              <w:rPr/>
               <w:t>Serial In/Serial InOut0</w:t>
             </w:r>
           </w:p>
@@ -477,9 +678,16 @@
         <w:tc>
           <w:tcPr>
             <w:tcW w:w="1701" w:type="dxa"/>
-          </w:tcPr>
-          <w:p>
-            <w:r>
+            <w:tcBorders/>
+          </w:tcPr>
+          <w:p>
+            <w:pPr>
+              <w:pStyle w:val="Normal"/>
+              <w:spacing w:lineRule="auto" w:line="240" w:before="0" w:after="0"/>
+              <w:rPr/>
+            </w:pPr>
+            <w:r>
+              <w:rPr/>
               <w:t>Out/inout</w:t>
             </w:r>
           </w:p>
@@ -487,27 +695,36 @@
         <w:tc>
           <w:tcPr>
             <w:tcW w:w="1791" w:type="dxa"/>
-          </w:tcPr>
-          <w:p>
-            <w:r>
-              <w:t>JA(</w:t>
-            </w:r>
-            <w:r>
-              <w:t>1</w:t>
-            </w:r>
-            <w:r>
-              <w:t xml:space="preserve">) </w:t>
+            <w:tcBorders/>
+          </w:tcPr>
+          <w:p>
+            <w:pPr>
+              <w:pStyle w:val="Normal"/>
+              <w:spacing w:lineRule="auto" w:line="240" w:before="0" w:after="0"/>
+              <w:rPr/>
+            </w:pPr>
+            <w:r>
+              <w:rPr/>
+              <w:t xml:space="preserve">JA(1) </w:t>
             </w:r>
           </w:p>
         </w:tc>
       </w:tr>
       <w:tr>
+        <w:trPr/>
         <w:tc>
           <w:tcPr>
             <w:tcW w:w="540" w:type="dxa"/>
-          </w:tcPr>
-          <w:p>
-            <w:r>
+            <w:tcBorders/>
+          </w:tcPr>
+          <w:p>
+            <w:pPr>
+              <w:pStyle w:val="Normal"/>
+              <w:spacing w:lineRule="auto" w:line="240" w:before="0" w:after="0"/>
+              <w:rPr/>
+            </w:pPr>
+            <w:r>
+              <w:rPr/>
               <w:t>6</w:t>
             </w:r>
           </w:p>
@@ -515,9 +732,16 @@
         <w:tc>
           <w:tcPr>
             <w:tcW w:w="1582" w:type="dxa"/>
-          </w:tcPr>
-          <w:p>
-            <w:r>
+            <w:tcBorders/>
+          </w:tcPr>
+          <w:p>
+            <w:pPr>
+              <w:pStyle w:val="Normal"/>
+              <w:spacing w:lineRule="auto" w:line="240" w:before="0" w:after="0"/>
+              <w:rPr/>
+            </w:pPr>
+            <w:r>
+              <w:rPr/>
               <w:t>SCK</w:t>
             </w:r>
           </w:p>
@@ -525,9 +749,16 @@
         <w:tc>
           <w:tcPr>
             <w:tcW w:w="3402" w:type="dxa"/>
-          </w:tcPr>
-          <w:p>
-            <w:r>
+            <w:tcBorders/>
+          </w:tcPr>
+          <w:p>
+            <w:pPr>
+              <w:pStyle w:val="Normal"/>
+              <w:spacing w:lineRule="auto" w:line="240" w:before="0" w:after="0"/>
+              <w:rPr/>
+            </w:pPr>
+            <w:r>
+              <w:rPr/>
               <w:t>SPI Clock</w:t>
             </w:r>
           </w:p>
@@ -535,9 +766,16 @@
         <w:tc>
           <w:tcPr>
             <w:tcW w:w="1701" w:type="dxa"/>
-          </w:tcPr>
-          <w:p>
-            <w:r>
+            <w:tcBorders/>
+          </w:tcPr>
+          <w:p>
+            <w:pPr>
+              <w:pStyle w:val="Normal"/>
+              <w:spacing w:lineRule="auto" w:line="240" w:before="0" w:after="0"/>
+              <w:rPr/>
+            </w:pPr>
+            <w:r>
+              <w:rPr/>
               <w:t>out</w:t>
             </w:r>
           </w:p>
@@ -545,21 +783,36 @@
         <w:tc>
           <w:tcPr>
             <w:tcW w:w="1791" w:type="dxa"/>
-          </w:tcPr>
-          <w:p>
-            <w:r>
+            <w:tcBorders/>
+          </w:tcPr>
+          <w:p>
+            <w:pPr>
+              <w:pStyle w:val="Normal"/>
+              <w:spacing w:lineRule="auto" w:line="240" w:before="0" w:after="0"/>
+              <w:rPr/>
+            </w:pPr>
+            <w:r>
+              <w:rPr/>
               <w:t xml:space="preserve">JA(2) </w:t>
             </w:r>
           </w:p>
         </w:tc>
       </w:tr>
       <w:tr>
+        <w:trPr/>
         <w:tc>
           <w:tcPr>
             <w:tcW w:w="540" w:type="dxa"/>
-          </w:tcPr>
-          <w:p>
-            <w:r>
+            <w:tcBorders/>
+          </w:tcPr>
+          <w:p>
+            <w:pPr>
+              <w:pStyle w:val="Normal"/>
+              <w:spacing w:lineRule="auto" w:line="240" w:before="0" w:after="0"/>
+              <w:rPr/>
+            </w:pPr>
+            <w:r>
+              <w:rPr/>
               <w:t>7</w:t>
             </w:r>
           </w:p>
@@ -567,9 +820,16 @@
         <w:tc>
           <w:tcPr>
             <w:tcW w:w="1582" w:type="dxa"/>
-          </w:tcPr>
-          <w:p>
-            <w:r>
+            <w:tcBorders/>
+          </w:tcPr>
+          <w:p>
+            <w:pPr>
+              <w:pStyle w:val="Normal"/>
+              <w:spacing w:lineRule="auto" w:line="240" w:before="0" w:after="0"/>
+              <w:rPr/>
+            </w:pPr>
+            <w:r>
+              <w:rPr/>
               <w:t>HOLD_n/SIO3</w:t>
             </w:r>
           </w:p>
@@ -577,9 +837,16 @@
         <w:tc>
           <w:tcPr>
             <w:tcW w:w="3402" w:type="dxa"/>
-          </w:tcPr>
-          <w:p>
-            <w:r>
+            <w:tcBorders/>
+          </w:tcPr>
+          <w:p>
+            <w:pPr>
+              <w:pStyle w:val="Normal"/>
+              <w:spacing w:lineRule="auto" w:line="240" w:before="0" w:after="0"/>
+              <w:rPr/>
+            </w:pPr>
+            <w:r>
+              <w:rPr/>
               <w:t>Hold Transaction (n)/Serial Inout3</w:t>
             </w:r>
           </w:p>
@@ -587,9 +854,16 @@
         <w:tc>
           <w:tcPr>
             <w:tcW w:w="1701" w:type="dxa"/>
-          </w:tcPr>
-          <w:p>
-            <w:r>
+            <w:tcBorders/>
+          </w:tcPr>
+          <w:p>
+            <w:pPr>
+              <w:pStyle w:val="Normal"/>
+              <w:spacing w:lineRule="auto" w:line="240" w:before="0" w:after="0"/>
+              <w:rPr/>
+            </w:pPr>
+            <w:r>
+              <w:rPr/>
               <w:t>Out/inout</w:t>
             </w:r>
           </w:p>
@@ -597,21 +871,36 @@
         <w:tc>
           <w:tcPr>
             <w:tcW w:w="1791" w:type="dxa"/>
-          </w:tcPr>
-          <w:p>
-            <w:r>
+            <w:tcBorders/>
+          </w:tcPr>
+          <w:p>
+            <w:pPr>
+              <w:pStyle w:val="Normal"/>
+              <w:spacing w:lineRule="auto" w:line="240" w:before="0" w:after="0"/>
+              <w:rPr/>
+            </w:pPr>
+            <w:r>
+              <w:rPr/>
               <w:t>JA(3)</w:t>
             </w:r>
           </w:p>
         </w:tc>
       </w:tr>
       <w:tr>
+        <w:trPr/>
         <w:tc>
           <w:tcPr>
             <w:tcW w:w="540" w:type="dxa"/>
-          </w:tcPr>
-          <w:p>
-            <w:r>
+            <w:tcBorders/>
+          </w:tcPr>
+          <w:p>
+            <w:pPr>
+              <w:pStyle w:val="Normal"/>
+              <w:spacing w:lineRule="auto" w:line="240" w:before="0" w:after="0"/>
+              <w:rPr/>
+            </w:pPr>
+            <w:r>
+              <w:rPr/>
               <w:t>8</w:t>
             </w:r>
           </w:p>
@@ -619,9 +908,16 @@
         <w:tc>
           <w:tcPr>
             <w:tcW w:w="1582" w:type="dxa"/>
-          </w:tcPr>
-          <w:p>
-            <w:r>
+            <w:tcBorders/>
+          </w:tcPr>
+          <w:p>
+            <w:pPr>
+              <w:pStyle w:val="Normal"/>
+              <w:spacing w:lineRule="auto" w:line="240" w:before="0" w:after="0"/>
+              <w:rPr/>
+            </w:pPr>
+            <w:r>
+              <w:rPr/>
               <w:t>Vcc</w:t>
             </w:r>
           </w:p>
@@ -629,9 +925,16 @@
         <w:tc>
           <w:tcPr>
             <w:tcW w:w="3402" w:type="dxa"/>
-          </w:tcPr>
-          <w:p>
-            <w:r>
+            <w:tcBorders/>
+          </w:tcPr>
+          <w:p>
+            <w:pPr>
+              <w:pStyle w:val="Normal"/>
+              <w:spacing w:lineRule="auto" w:line="240" w:before="0" w:after="0"/>
+              <w:rPr/>
+            </w:pPr>
+            <w:r>
+              <w:rPr/>
               <w:t>2V5 – 5V5</w:t>
             </w:r>
           </w:p>
@@ -639,9 +942,16 @@
         <w:tc>
           <w:tcPr>
             <w:tcW w:w="1701" w:type="dxa"/>
-          </w:tcPr>
-          <w:p>
-            <w:r>
+            <w:tcBorders/>
+          </w:tcPr>
+          <w:p>
+            <w:pPr>
+              <w:pStyle w:val="Normal"/>
+              <w:spacing w:lineRule="auto" w:line="240" w:before="0" w:after="0"/>
+              <w:rPr/>
+            </w:pPr>
+            <w:r>
+              <w:rPr/>
               <w:t>N/A</w:t>
             </w:r>
           </w:p>
@@ -649,446 +959,1269 @@
         <w:tc>
           <w:tcPr>
             <w:tcW w:w="1791" w:type="dxa"/>
-          </w:tcPr>
-          <w:p>
-            <w:r>
+            <w:tcBorders/>
+          </w:tcPr>
+          <w:p>
+            <w:pPr>
+              <w:pStyle w:val="Normal"/>
+              <w:spacing w:lineRule="auto" w:line="240" w:before="0" w:after="0"/>
+              <w:rPr/>
+            </w:pPr>
+            <w:r>
+              <w:rPr/>
               <w:t>3V3</w:t>
             </w:r>
           </w:p>
         </w:tc>
       </w:tr>
     </w:tbl>
-    <w:p/>
+    <w:p>
+      <w:pPr>
+        <w:pStyle w:val="Normal"/>
+        <w:rPr/>
+      </w:pPr>
+      <w:r>
+        <w:rPr/>
+      </w:r>
+    </w:p>
     <w:tbl>
       <w:tblPr>
         <w:tblStyle w:val="TableGrid"/>
-        <w:tblW w:w="0" w:type="auto"/>
-        <w:tblLook w:val="04A0" w:firstRow="1" w:lastRow="0" w:firstColumn="1" w:lastColumn="0" w:noHBand="0" w:noVBand="1"/>
+        <w:tblW w:w="9016" w:type="dxa"/>
+        <w:jc w:val="left"/>
+        <w:tblInd w:w="0" w:type="dxa"/>
+        <w:tblCellMar>
+          <w:top w:w="0" w:type="dxa"/>
+          <w:left w:w="108" w:type="dxa"/>
+          <w:bottom w:w="0" w:type="dxa"/>
+          <w:right w:w="108" w:type="dxa"/>
+        </w:tblCellMar>
+        <w:tblLook w:firstRow="1" w:noVBand="1" w:lastRow="0" w:firstColumn="1" w:lastColumn="0" w:noHBand="0" w:val="04a0"/>
       </w:tblPr>
       <w:tblGrid>
-        <w:gridCol w:w="3023"/>
-        <w:gridCol w:w="3200"/>
-        <w:gridCol w:w="2793"/>
+        <w:gridCol w:w="1837"/>
+        <w:gridCol w:w="1448"/>
+        <w:gridCol w:w="2220"/>
+        <w:gridCol w:w="1530"/>
+        <w:gridCol w:w="1981"/>
       </w:tblGrid>
       <w:tr>
-        <w:tc>
-          <w:tcPr>
-            <w:tcW w:w="3023" w:type="dxa"/>
-          </w:tcPr>
-          <w:p>
-            <w:r>
+        <w:trPr/>
+        <w:tc>
+          <w:tcPr>
+            <w:tcW w:w="1837" w:type="dxa"/>
+            <w:tcBorders>
+              <w:right w:val="nil"/>
+            </w:tcBorders>
+          </w:tcPr>
+          <w:p>
+            <w:pPr>
+              <w:pStyle w:val="Normal"/>
+              <w:spacing w:lineRule="auto" w:line="240" w:before="0" w:after="0"/>
+              <w:rPr/>
+            </w:pPr>
+            <w:r>
+              <w:rPr/>
               <w:t>PMOD Pin</w:t>
             </w:r>
           </w:p>
         </w:tc>
         <w:tc>
           <w:tcPr>
-            <w:tcW w:w="3200" w:type="dxa"/>
-          </w:tcPr>
-          <w:p>
-            <w:r>
-              <w:t xml:space="preserve">FPGA </w:t>
-            </w:r>
-            <w:r>
-              <w:t xml:space="preserve">XDC </w:t>
-            </w:r>
-            <w:r>
-              <w:t>Connection</w:t>
-            </w:r>
-          </w:p>
-        </w:tc>
-        <w:tc>
-          <w:tcPr>
-            <w:tcW w:w="2793" w:type="dxa"/>
-          </w:tcPr>
-          <w:p>
-            <w:r>
+            <w:tcW w:w="1448" w:type="dxa"/>
+            <w:tcBorders/>
+          </w:tcPr>
+          <w:p>
+            <w:pPr>
+              <w:pStyle w:val="Normal"/>
+              <w:spacing w:lineRule="auto" w:line="240" w:before="0" w:after="0"/>
+              <w:rPr/>
+            </w:pPr>
+            <w:r>
+              <w:rPr/>
+              <w:t>FPGA Pin</w:t>
+            </w:r>
+          </w:p>
+        </w:tc>
+        <w:tc>
+          <w:tcPr>
+            <w:tcW w:w="2220" w:type="dxa"/>
+            <w:tcBorders/>
+          </w:tcPr>
+          <w:p>
+            <w:pPr>
+              <w:pStyle w:val="Normal"/>
+              <w:spacing w:lineRule="auto" w:line="240" w:before="0" w:after="0"/>
+              <w:rPr/>
+            </w:pPr>
+            <w:r>
+              <w:rPr/>
+              <w:t>FPGA XDC Connection</w:t>
+            </w:r>
+          </w:p>
+        </w:tc>
+        <w:tc>
+          <w:tcPr>
+            <w:tcW w:w="1530" w:type="dxa"/>
+            <w:tcBorders>
+              <w:right w:val="nil"/>
+            </w:tcBorders>
+          </w:tcPr>
+          <w:p>
+            <w:pPr>
+              <w:pStyle w:val="Normal"/>
+              <w:spacing w:lineRule="auto" w:line="240" w:before="0" w:after="0"/>
+              <w:rPr/>
+            </w:pPr>
+            <w:r>
+              <w:rPr/>
               <w:t xml:space="preserve">23LC1024 Pin </w:t>
+            </w:r>
+          </w:p>
+        </w:tc>
+        <w:tc>
+          <w:tcPr>
+            <w:tcW w:w="1981" w:type="dxa"/>
+            <w:tcBorders/>
+          </w:tcPr>
+          <w:p>
+            <w:pPr>
+              <w:pStyle w:val="Normal"/>
+              <w:spacing w:lineRule="auto" w:line="240" w:before="0" w:after="0"/>
+              <w:rPr/>
+            </w:pPr>
+            <w:r>
+              <w:rPr/>
+              <w:t>Fixed 23LC1024 Pin</w:t>
             </w:r>
           </w:p>
         </w:tc>
       </w:tr>
       <w:tr>
-        <w:tc>
-          <w:tcPr>
-            <w:tcW w:w="3023" w:type="dxa"/>
-          </w:tcPr>
-          <w:p>
-            <w:r>
+        <w:trPr/>
+        <w:tc>
+          <w:tcPr>
+            <w:tcW w:w="1837" w:type="dxa"/>
+            <w:tcBorders>
+              <w:right w:val="nil"/>
+            </w:tcBorders>
+          </w:tcPr>
+          <w:p>
+            <w:pPr>
+              <w:pStyle w:val="Normal"/>
+              <w:spacing w:lineRule="auto" w:line="240" w:before="0" w:after="0"/>
+              <w:rPr/>
+            </w:pPr>
+            <w:r>
+              <w:rPr/>
               <w:t>JA1</w:t>
             </w:r>
           </w:p>
         </w:tc>
         <w:tc>
           <w:tcPr>
-            <w:tcW w:w="3200" w:type="dxa"/>
-          </w:tcPr>
-          <w:p>
-            <w:r>
+            <w:tcW w:w="1448" w:type="dxa"/>
+            <w:tcBorders/>
+          </w:tcPr>
+          <w:p>
+            <w:pPr>
+              <w:pStyle w:val="Normal"/>
+              <w:spacing w:lineRule="auto" w:line="240" w:before="0" w:after="0"/>
+              <w:rPr/>
+            </w:pPr>
+            <w:r>
+              <w:rPr/>
+              <w:t>J1</w:t>
+            </w:r>
+          </w:p>
+        </w:tc>
+        <w:tc>
+          <w:tcPr>
+            <w:tcW w:w="2220" w:type="dxa"/>
+            <w:tcBorders/>
+          </w:tcPr>
+          <w:p>
+            <w:pPr>
+              <w:pStyle w:val="Normal"/>
+              <w:spacing w:lineRule="auto" w:line="240" w:before="0" w:after="0"/>
+              <w:rPr/>
+            </w:pPr>
+            <w:r>
+              <w:rPr/>
               <w:t>JA(0)</w:t>
             </w:r>
           </w:p>
         </w:tc>
         <w:tc>
           <w:tcPr>
-            <w:tcW w:w="2793" w:type="dxa"/>
-          </w:tcPr>
-          <w:p/>
+            <w:tcW w:w="1530" w:type="dxa"/>
+            <w:tcBorders>
+              <w:right w:val="nil"/>
+            </w:tcBorders>
+          </w:tcPr>
+          <w:p>
+            <w:pPr>
+              <w:pStyle w:val="Normal"/>
+              <w:spacing w:lineRule="auto" w:line="240" w:before="0" w:after="0"/>
+              <w:rPr/>
+            </w:pPr>
+            <w:r>
+              <w:rPr/>
+            </w:r>
+          </w:p>
+        </w:tc>
+        <w:tc>
+          <w:tcPr>
+            <w:tcW w:w="1981" w:type="dxa"/>
+            <w:tcBorders/>
+          </w:tcPr>
+          <w:p>
+            <w:pPr>
+              <w:pStyle w:val="Normal"/>
+              <w:spacing w:lineRule="auto" w:line="240" w:before="0" w:after="0"/>
+              <w:rPr/>
+            </w:pPr>
+            <w:r>
+              <w:rPr/>
+              <w:t>CS#</w:t>
+            </w:r>
+          </w:p>
         </w:tc>
       </w:tr>
       <w:tr>
-        <w:tc>
-          <w:tcPr>
-            <w:tcW w:w="3023" w:type="dxa"/>
-          </w:tcPr>
-          <w:p>
-            <w:r>
+        <w:trPr/>
+        <w:tc>
+          <w:tcPr>
+            <w:tcW w:w="1837" w:type="dxa"/>
+            <w:tcBorders>
+              <w:right w:val="nil"/>
+            </w:tcBorders>
+          </w:tcPr>
+          <w:p>
+            <w:pPr>
+              <w:pStyle w:val="Normal"/>
+              <w:spacing w:lineRule="auto" w:line="240" w:before="0" w:after="0"/>
+              <w:rPr/>
+            </w:pPr>
+            <w:r>
+              <w:rPr/>
               <w:t>JA2</w:t>
             </w:r>
           </w:p>
         </w:tc>
         <w:tc>
           <w:tcPr>
-            <w:tcW w:w="3200" w:type="dxa"/>
-          </w:tcPr>
-          <w:p>
-            <w:r>
+            <w:tcW w:w="1448" w:type="dxa"/>
+            <w:tcBorders/>
+          </w:tcPr>
+          <w:p>
+            <w:pPr>
+              <w:pStyle w:val="Normal"/>
+              <w:spacing w:lineRule="auto" w:line="240" w:before="0" w:after="0"/>
+              <w:rPr/>
+            </w:pPr>
+            <w:r>
+              <w:rPr/>
+              <w:t>L2</w:t>
+            </w:r>
+          </w:p>
+        </w:tc>
+        <w:tc>
+          <w:tcPr>
+            <w:tcW w:w="2220" w:type="dxa"/>
+            <w:tcBorders/>
+          </w:tcPr>
+          <w:p>
+            <w:pPr>
+              <w:pStyle w:val="Normal"/>
+              <w:spacing w:lineRule="auto" w:line="240" w:before="0" w:after="0"/>
+              <w:rPr/>
+            </w:pPr>
+            <w:r>
+              <w:rPr/>
               <w:t>JA(1)</w:t>
             </w:r>
           </w:p>
         </w:tc>
         <w:tc>
           <w:tcPr>
-            <w:tcW w:w="2793" w:type="dxa"/>
-          </w:tcPr>
-          <w:p>
-            <w:r>
+            <w:tcW w:w="1530" w:type="dxa"/>
+            <w:tcBorders>
+              <w:right w:val="nil"/>
+            </w:tcBorders>
+          </w:tcPr>
+          <w:p>
+            <w:pPr>
+              <w:pStyle w:val="Normal"/>
+              <w:spacing w:lineRule="auto" w:line="240" w:before="0" w:after="0"/>
+              <w:rPr/>
+            </w:pPr>
+            <w:r>
+              <w:rPr/>
               <w:t>Pin 5 SI/SIO0</w:t>
+            </w:r>
+          </w:p>
+        </w:tc>
+        <w:tc>
+          <w:tcPr>
+            <w:tcW w:w="1981" w:type="dxa"/>
+            <w:tcBorders/>
+          </w:tcPr>
+          <w:p>
+            <w:pPr>
+              <w:pStyle w:val="Normal"/>
+              <w:spacing w:lineRule="auto" w:line="240" w:before="0" w:after="0"/>
+              <w:rPr/>
+            </w:pPr>
+            <w:r>
+              <w:rPr/>
+              <w:t>SI/SIO0</w:t>
             </w:r>
           </w:p>
         </w:tc>
       </w:tr>
       <w:tr>
-        <w:tc>
-          <w:tcPr>
-            <w:tcW w:w="3023" w:type="dxa"/>
-          </w:tcPr>
-          <w:p>
-            <w:r>
+        <w:trPr/>
+        <w:tc>
+          <w:tcPr>
+            <w:tcW w:w="1837" w:type="dxa"/>
+            <w:tcBorders>
+              <w:right w:val="nil"/>
+            </w:tcBorders>
+          </w:tcPr>
+          <w:p>
+            <w:pPr>
+              <w:pStyle w:val="Normal"/>
+              <w:spacing w:lineRule="auto" w:line="240" w:before="0" w:after="0"/>
+              <w:rPr/>
+            </w:pPr>
+            <w:r>
+              <w:rPr/>
               <w:t>JA3</w:t>
             </w:r>
           </w:p>
         </w:tc>
         <w:tc>
           <w:tcPr>
-            <w:tcW w:w="3200" w:type="dxa"/>
-          </w:tcPr>
-          <w:p>
-            <w:r>
+            <w:tcW w:w="1448" w:type="dxa"/>
+            <w:tcBorders/>
+          </w:tcPr>
+          <w:p>
+            <w:pPr>
+              <w:pStyle w:val="Normal"/>
+              <w:spacing w:lineRule="auto" w:line="240" w:before="0" w:after="0"/>
+              <w:rPr/>
+            </w:pPr>
+            <w:r>
+              <w:rPr/>
+              <w:t>J2</w:t>
+            </w:r>
+          </w:p>
+        </w:tc>
+        <w:tc>
+          <w:tcPr>
+            <w:tcW w:w="2220" w:type="dxa"/>
+            <w:tcBorders/>
+          </w:tcPr>
+          <w:p>
+            <w:pPr>
+              <w:pStyle w:val="Normal"/>
+              <w:spacing w:lineRule="auto" w:line="240" w:before="0" w:after="0"/>
+              <w:rPr/>
+            </w:pPr>
+            <w:r>
+              <w:rPr/>
               <w:t>JA(2)</w:t>
             </w:r>
           </w:p>
         </w:tc>
         <w:tc>
           <w:tcPr>
-            <w:tcW w:w="2793" w:type="dxa"/>
-          </w:tcPr>
-          <w:p>
-            <w:r>
+            <w:tcW w:w="1530" w:type="dxa"/>
+            <w:tcBorders>
+              <w:right w:val="nil"/>
+            </w:tcBorders>
+          </w:tcPr>
+          <w:p>
+            <w:pPr>
+              <w:pStyle w:val="Normal"/>
+              <w:spacing w:lineRule="auto" w:line="240" w:before="0" w:after="0"/>
+              <w:rPr/>
+            </w:pPr>
+            <w:r>
+              <w:rPr/>
               <w:t>Pin 6 SCK</w:t>
+            </w:r>
+          </w:p>
+        </w:tc>
+        <w:tc>
+          <w:tcPr>
+            <w:tcW w:w="1981" w:type="dxa"/>
+            <w:tcBorders/>
+          </w:tcPr>
+          <w:p>
+            <w:pPr>
+              <w:pStyle w:val="Normal"/>
+              <w:spacing w:lineRule="auto" w:line="240" w:before="0" w:after="0"/>
+              <w:rPr/>
+            </w:pPr>
+            <w:r>
+              <w:rPr/>
+              <w:t>SO/SIO1</w:t>
             </w:r>
           </w:p>
         </w:tc>
       </w:tr>
       <w:tr>
-        <w:tc>
-          <w:tcPr>
-            <w:tcW w:w="3023" w:type="dxa"/>
-          </w:tcPr>
-          <w:p>
-            <w:r>
+        <w:trPr/>
+        <w:tc>
+          <w:tcPr>
+            <w:tcW w:w="1837" w:type="dxa"/>
+            <w:tcBorders>
+              <w:right w:val="nil"/>
+            </w:tcBorders>
+          </w:tcPr>
+          <w:p>
+            <w:pPr>
+              <w:pStyle w:val="Normal"/>
+              <w:spacing w:lineRule="auto" w:line="240" w:before="0" w:after="0"/>
+              <w:rPr/>
+            </w:pPr>
+            <w:r>
+              <w:rPr/>
               <w:t>JA4</w:t>
             </w:r>
           </w:p>
         </w:tc>
         <w:tc>
           <w:tcPr>
-            <w:tcW w:w="3200" w:type="dxa"/>
-          </w:tcPr>
-          <w:p>
-            <w:r>
+            <w:tcW w:w="1448" w:type="dxa"/>
+            <w:tcBorders/>
+          </w:tcPr>
+          <w:p>
+            <w:pPr>
+              <w:pStyle w:val="Normal"/>
+              <w:spacing w:lineRule="auto" w:line="240" w:before="0" w:after="0"/>
+              <w:rPr/>
+            </w:pPr>
+            <w:r>
+              <w:rPr/>
+              <w:t>G2</w:t>
+            </w:r>
+          </w:p>
+        </w:tc>
+        <w:tc>
+          <w:tcPr>
+            <w:tcW w:w="2220" w:type="dxa"/>
+            <w:tcBorders/>
+          </w:tcPr>
+          <w:p>
+            <w:pPr>
+              <w:pStyle w:val="Normal"/>
+              <w:spacing w:lineRule="auto" w:line="240" w:before="0" w:after="0"/>
+              <w:rPr/>
+            </w:pPr>
+            <w:r>
+              <w:rPr/>
               <w:t>JA(3)</w:t>
             </w:r>
           </w:p>
         </w:tc>
         <w:tc>
           <w:tcPr>
-            <w:tcW w:w="2793" w:type="dxa"/>
-          </w:tcPr>
-          <w:p>
-            <w:r>
+            <w:tcW w:w="1530" w:type="dxa"/>
+            <w:tcBorders>
+              <w:right w:val="nil"/>
+            </w:tcBorders>
+          </w:tcPr>
+          <w:p>
+            <w:pPr>
+              <w:pStyle w:val="Normal"/>
+              <w:spacing w:lineRule="auto" w:line="240" w:before="0" w:after="0"/>
+              <w:rPr/>
+            </w:pPr>
+            <w:r>
+              <w:rPr/>
               <w:t>Pin 7 HOLD_n/SIO3</w:t>
+            </w:r>
+          </w:p>
+        </w:tc>
+        <w:tc>
+          <w:tcPr>
+            <w:tcW w:w="1981" w:type="dxa"/>
+            <w:tcBorders/>
+          </w:tcPr>
+          <w:p>
+            <w:pPr>
+              <w:pStyle w:val="Normal"/>
+              <w:spacing w:lineRule="auto" w:line="240" w:before="0" w:after="0"/>
+              <w:rPr/>
+            </w:pPr>
+            <w:r>
+              <w:rPr/>
+              <w:t>SCK</w:t>
             </w:r>
           </w:p>
         </w:tc>
       </w:tr>
       <w:tr>
-        <w:tc>
-          <w:tcPr>
-            <w:tcW w:w="3023" w:type="dxa"/>
-          </w:tcPr>
-          <w:p>
-            <w:r>
+        <w:trPr/>
+        <w:tc>
+          <w:tcPr>
+            <w:tcW w:w="1837" w:type="dxa"/>
+            <w:tcBorders>
+              <w:right w:val="nil"/>
+            </w:tcBorders>
+          </w:tcPr>
+          <w:p>
+            <w:pPr>
+              <w:pStyle w:val="Normal"/>
+              <w:spacing w:lineRule="auto" w:line="240" w:before="0" w:after="0"/>
+              <w:rPr/>
+            </w:pPr>
+            <w:r>
+              <w:rPr/>
               <w:t>JA5 (GND)</w:t>
             </w:r>
           </w:p>
         </w:tc>
         <w:tc>
           <w:tcPr>
-            <w:tcW w:w="3200" w:type="dxa"/>
-          </w:tcPr>
-          <w:p/>
-        </w:tc>
-        <w:tc>
-          <w:tcPr>
-            <w:tcW w:w="2793" w:type="dxa"/>
-          </w:tcPr>
-          <w:p/>
+            <w:tcW w:w="1448" w:type="dxa"/>
+            <w:tcBorders/>
+          </w:tcPr>
+          <w:p>
+            <w:pPr>
+              <w:pStyle w:val="Normal"/>
+              <w:spacing w:lineRule="auto" w:line="240" w:before="0" w:after="0"/>
+              <w:rPr/>
+            </w:pPr>
+            <w:r>
+              <w:rPr/>
+              <w:t>GND</w:t>
+            </w:r>
+          </w:p>
+        </w:tc>
+        <w:tc>
+          <w:tcPr>
+            <w:tcW w:w="2220" w:type="dxa"/>
+            <w:tcBorders/>
+          </w:tcPr>
+          <w:p>
+            <w:pPr>
+              <w:pStyle w:val="Normal"/>
+              <w:spacing w:lineRule="auto" w:line="240" w:before="0" w:after="0"/>
+              <w:rPr/>
+            </w:pPr>
+            <w:r>
+              <w:rPr/>
+            </w:r>
+          </w:p>
+        </w:tc>
+        <w:tc>
+          <w:tcPr>
+            <w:tcW w:w="1530" w:type="dxa"/>
+            <w:tcBorders>
+              <w:right w:val="nil"/>
+            </w:tcBorders>
+          </w:tcPr>
+          <w:p>
+            <w:pPr>
+              <w:pStyle w:val="Normal"/>
+              <w:spacing w:lineRule="auto" w:line="240" w:before="0" w:after="0"/>
+              <w:rPr/>
+            </w:pPr>
+            <w:r>
+              <w:rPr/>
+            </w:r>
+          </w:p>
+        </w:tc>
+        <w:tc>
+          <w:tcPr>
+            <w:tcW w:w="1981" w:type="dxa"/>
+            <w:tcBorders/>
+          </w:tcPr>
+          <w:p>
+            <w:pPr>
+              <w:pStyle w:val="Normal"/>
+              <w:spacing w:lineRule="auto" w:line="240" w:before="0" w:after="0"/>
+              <w:rPr/>
+            </w:pPr>
+            <w:r>
+              <w:rPr/>
+            </w:r>
+          </w:p>
         </w:tc>
       </w:tr>
       <w:tr>
-        <w:tc>
-          <w:tcPr>
-            <w:tcW w:w="3023" w:type="dxa"/>
-          </w:tcPr>
-          <w:p>
-            <w:r>
+        <w:trPr/>
+        <w:tc>
+          <w:tcPr>
+            <w:tcW w:w="1837" w:type="dxa"/>
+            <w:tcBorders>
+              <w:right w:val="nil"/>
+            </w:tcBorders>
+          </w:tcPr>
+          <w:p>
+            <w:pPr>
+              <w:pStyle w:val="Normal"/>
+              <w:spacing w:lineRule="auto" w:line="240" w:before="0" w:after="0"/>
+              <w:rPr/>
+            </w:pPr>
+            <w:r>
+              <w:rPr/>
               <w:t>JA6 (PWR)</w:t>
             </w:r>
           </w:p>
         </w:tc>
         <w:tc>
           <w:tcPr>
-            <w:tcW w:w="3200" w:type="dxa"/>
-          </w:tcPr>
-          <w:p/>
-        </w:tc>
-        <w:tc>
-          <w:tcPr>
-            <w:tcW w:w="2793" w:type="dxa"/>
-          </w:tcPr>
-          <w:p>
-            <w:r>
+            <w:tcW w:w="1448" w:type="dxa"/>
+            <w:tcBorders/>
+          </w:tcPr>
+          <w:p>
+            <w:pPr>
+              <w:pStyle w:val="Normal"/>
+              <w:spacing w:lineRule="auto" w:line="240" w:before="0" w:after="0"/>
+              <w:rPr/>
+            </w:pPr>
+            <w:r>
+              <w:rPr/>
+              <w:t>PWR</w:t>
+            </w:r>
+          </w:p>
+        </w:tc>
+        <w:tc>
+          <w:tcPr>
+            <w:tcW w:w="2220" w:type="dxa"/>
+            <w:tcBorders/>
+          </w:tcPr>
+          <w:p>
+            <w:pPr>
+              <w:pStyle w:val="Normal"/>
+              <w:spacing w:lineRule="auto" w:line="240" w:before="0" w:after="0"/>
+              <w:rPr/>
+            </w:pPr>
+            <w:r>
+              <w:rPr/>
+            </w:r>
+          </w:p>
+        </w:tc>
+        <w:tc>
+          <w:tcPr>
+            <w:tcW w:w="1530" w:type="dxa"/>
+            <w:tcBorders>
+              <w:right w:val="nil"/>
+            </w:tcBorders>
+          </w:tcPr>
+          <w:p>
+            <w:pPr>
+              <w:pStyle w:val="Normal"/>
+              <w:spacing w:lineRule="auto" w:line="240" w:before="0" w:after="0"/>
+              <w:rPr/>
+            </w:pPr>
+            <w:r>
+              <w:rPr/>
               <w:t>Pin 8 Vcc</w:t>
+            </w:r>
+          </w:p>
+        </w:tc>
+        <w:tc>
+          <w:tcPr>
+            <w:tcW w:w="1981" w:type="dxa"/>
+            <w:tcBorders/>
+          </w:tcPr>
+          <w:p>
+            <w:pPr>
+              <w:pStyle w:val="Normal"/>
+              <w:spacing w:lineRule="auto" w:line="240" w:before="0" w:after="0"/>
+              <w:rPr/>
+            </w:pPr>
+            <w:r>
+              <w:rPr/>
             </w:r>
           </w:p>
         </w:tc>
       </w:tr>
       <w:tr>
-        <w:tc>
-          <w:tcPr>
-            <w:tcW w:w="3023" w:type="dxa"/>
-          </w:tcPr>
-          <w:p>
-            <w:r>
+        <w:trPr/>
+        <w:tc>
+          <w:tcPr>
+            <w:tcW w:w="1837" w:type="dxa"/>
+            <w:tcBorders>
+              <w:right w:val="nil"/>
+            </w:tcBorders>
+          </w:tcPr>
+          <w:p>
+            <w:pPr>
+              <w:pStyle w:val="Normal"/>
+              <w:spacing w:lineRule="auto" w:line="240" w:before="0" w:after="0"/>
+              <w:rPr/>
+            </w:pPr>
+            <w:r>
+              <w:rPr/>
               <w:t>JA7</w:t>
             </w:r>
           </w:p>
         </w:tc>
         <w:tc>
           <w:tcPr>
-            <w:tcW w:w="3200" w:type="dxa"/>
-          </w:tcPr>
-          <w:p>
-            <w:r>
+            <w:tcW w:w="1448" w:type="dxa"/>
+            <w:tcBorders/>
+          </w:tcPr>
+          <w:p>
+            <w:pPr>
+              <w:pStyle w:val="Normal"/>
+              <w:spacing w:lineRule="auto" w:line="240" w:before="0" w:after="0"/>
+              <w:rPr/>
+            </w:pPr>
+            <w:r>
+              <w:rPr/>
+              <w:t>H1</w:t>
+            </w:r>
+          </w:p>
+        </w:tc>
+        <w:tc>
+          <w:tcPr>
+            <w:tcW w:w="2220" w:type="dxa"/>
+            <w:tcBorders/>
+          </w:tcPr>
+          <w:p>
+            <w:pPr>
+              <w:pStyle w:val="Normal"/>
+              <w:spacing w:lineRule="auto" w:line="240" w:before="0" w:after="0"/>
+              <w:rPr/>
+            </w:pPr>
+            <w:r>
+              <w:rPr/>
               <w:t>JA(4)</w:t>
             </w:r>
           </w:p>
         </w:tc>
         <w:tc>
           <w:tcPr>
-            <w:tcW w:w="2793" w:type="dxa"/>
-          </w:tcPr>
-          <w:p/>
+            <w:tcW w:w="1530" w:type="dxa"/>
+            <w:tcBorders>
+              <w:right w:val="nil"/>
+            </w:tcBorders>
+          </w:tcPr>
+          <w:p>
+            <w:pPr>
+              <w:pStyle w:val="Normal"/>
+              <w:spacing w:lineRule="auto" w:line="240" w:before="0" w:after="0"/>
+              <w:rPr/>
+            </w:pPr>
+            <w:r>
+              <w:rPr/>
+            </w:r>
+          </w:p>
+        </w:tc>
+        <w:tc>
+          <w:tcPr>
+            <w:tcW w:w="1981" w:type="dxa"/>
+            <w:tcBorders/>
+          </w:tcPr>
+          <w:p>
+            <w:pPr>
+              <w:pStyle w:val="Normal"/>
+              <w:spacing w:lineRule="auto" w:line="240" w:before="0" w:after="0"/>
+              <w:rPr/>
+            </w:pPr>
+            <w:r>
+              <w:rPr/>
+              <w:t>SIO2</w:t>
+            </w:r>
+          </w:p>
         </w:tc>
       </w:tr>
       <w:tr>
-        <w:tc>
-          <w:tcPr>
-            <w:tcW w:w="3023" w:type="dxa"/>
-          </w:tcPr>
-          <w:p>
-            <w:r>
+        <w:trPr/>
+        <w:tc>
+          <w:tcPr>
+            <w:tcW w:w="1837" w:type="dxa"/>
+            <w:tcBorders>
+              <w:right w:val="nil"/>
+            </w:tcBorders>
+          </w:tcPr>
+          <w:p>
+            <w:pPr>
+              <w:pStyle w:val="Normal"/>
+              <w:spacing w:lineRule="auto" w:line="240" w:before="0" w:after="0"/>
+              <w:rPr/>
+            </w:pPr>
+            <w:r>
+              <w:rPr/>
               <w:t>JA8</w:t>
             </w:r>
           </w:p>
         </w:tc>
         <w:tc>
           <w:tcPr>
-            <w:tcW w:w="3200" w:type="dxa"/>
-          </w:tcPr>
-          <w:p>
-            <w:r>
+            <w:tcW w:w="1448" w:type="dxa"/>
+            <w:tcBorders/>
+          </w:tcPr>
+          <w:p>
+            <w:pPr>
+              <w:pStyle w:val="Normal"/>
+              <w:spacing w:lineRule="auto" w:line="240" w:before="0" w:after="0"/>
+              <w:rPr/>
+            </w:pPr>
+            <w:r>
+              <w:rPr/>
+              <w:t>K2</w:t>
+            </w:r>
+          </w:p>
+        </w:tc>
+        <w:tc>
+          <w:tcPr>
+            <w:tcW w:w="2220" w:type="dxa"/>
+            <w:tcBorders/>
+          </w:tcPr>
+          <w:p>
+            <w:pPr>
+              <w:pStyle w:val="Normal"/>
+              <w:spacing w:lineRule="auto" w:line="240" w:before="0" w:after="0"/>
+              <w:rPr/>
+            </w:pPr>
+            <w:r>
+              <w:rPr/>
               <w:t>JA(5)</w:t>
             </w:r>
           </w:p>
         </w:tc>
         <w:tc>
           <w:tcPr>
-            <w:tcW w:w="2793" w:type="dxa"/>
-          </w:tcPr>
-          <w:p>
-            <w:r>
+            <w:tcW w:w="1530" w:type="dxa"/>
+            <w:tcBorders>
+              <w:right w:val="nil"/>
+            </w:tcBorders>
+          </w:tcPr>
+          <w:p>
+            <w:pPr>
+              <w:pStyle w:val="Normal"/>
+              <w:spacing w:lineRule="auto" w:line="240" w:before="0" w:after="0"/>
+              <w:rPr/>
+            </w:pPr>
+            <w:r>
+              <w:rPr/>
               <w:t>Pin 3 SIO2</w:t>
+            </w:r>
+          </w:p>
+        </w:tc>
+        <w:tc>
+          <w:tcPr>
+            <w:tcW w:w="1981" w:type="dxa"/>
+            <w:tcBorders/>
+          </w:tcPr>
+          <w:p>
+            <w:pPr>
+              <w:pStyle w:val="Normal"/>
+              <w:spacing w:lineRule="auto" w:line="240" w:before="0" w:after="0"/>
+              <w:rPr/>
+            </w:pPr>
+            <w:r>
+              <w:rPr/>
+              <w:t>HOLD#/SIO3</w:t>
             </w:r>
           </w:p>
         </w:tc>
       </w:tr>
       <w:tr>
-        <w:tc>
-          <w:tcPr>
-            <w:tcW w:w="3023" w:type="dxa"/>
-          </w:tcPr>
-          <w:p>
-            <w:r>
+        <w:trPr/>
+        <w:tc>
+          <w:tcPr>
+            <w:tcW w:w="1837" w:type="dxa"/>
+            <w:tcBorders>
+              <w:right w:val="nil"/>
+            </w:tcBorders>
+          </w:tcPr>
+          <w:p>
+            <w:pPr>
+              <w:pStyle w:val="Normal"/>
+              <w:spacing w:lineRule="auto" w:line="240" w:before="0" w:after="0"/>
+              <w:rPr/>
+            </w:pPr>
+            <w:r>
+              <w:rPr/>
               <w:t>JA9</w:t>
             </w:r>
           </w:p>
         </w:tc>
         <w:tc>
           <w:tcPr>
-            <w:tcW w:w="3200" w:type="dxa"/>
-          </w:tcPr>
-          <w:p>
-            <w:r>
+            <w:tcW w:w="1448" w:type="dxa"/>
+            <w:tcBorders/>
+          </w:tcPr>
+          <w:p>
+            <w:pPr>
+              <w:pStyle w:val="Normal"/>
+              <w:spacing w:lineRule="auto" w:line="240" w:before="0" w:after="0"/>
+              <w:rPr/>
+            </w:pPr>
+            <w:r>
+              <w:rPr/>
+              <w:t>H2</w:t>
+            </w:r>
+          </w:p>
+        </w:tc>
+        <w:tc>
+          <w:tcPr>
+            <w:tcW w:w="2220" w:type="dxa"/>
+            <w:tcBorders/>
+          </w:tcPr>
+          <w:p>
+            <w:pPr>
+              <w:pStyle w:val="Normal"/>
+              <w:spacing w:lineRule="auto" w:line="240" w:before="0" w:after="0"/>
+              <w:rPr/>
+            </w:pPr>
+            <w:r>
+              <w:rPr/>
               <w:t>JA(6)</w:t>
             </w:r>
           </w:p>
         </w:tc>
         <w:tc>
           <w:tcPr>
-            <w:tcW w:w="2793" w:type="dxa"/>
-          </w:tcPr>
-          <w:p>
-            <w:r>
+            <w:tcW w:w="1530" w:type="dxa"/>
+            <w:tcBorders>
+              <w:right w:val="nil"/>
+            </w:tcBorders>
+          </w:tcPr>
+          <w:p>
+            <w:pPr>
+              <w:pStyle w:val="Normal"/>
+              <w:spacing w:lineRule="auto" w:line="240" w:before="0" w:after="0"/>
+              <w:rPr/>
+            </w:pPr>
+            <w:r>
+              <w:rPr/>
               <w:t xml:space="preserve">Pin 2 SO/SIO1 </w:t>
+            </w:r>
+          </w:p>
+        </w:tc>
+        <w:tc>
+          <w:tcPr>
+            <w:tcW w:w="1981" w:type="dxa"/>
+            <w:tcBorders/>
+          </w:tcPr>
+          <w:p>
+            <w:pPr>
+              <w:pStyle w:val="Normal"/>
+              <w:spacing w:lineRule="auto" w:line="240" w:before="0" w:after="0"/>
+              <w:rPr/>
+            </w:pPr>
+            <w:r>
+              <w:rPr/>
             </w:r>
           </w:p>
         </w:tc>
       </w:tr>
       <w:tr>
-        <w:tc>
-          <w:tcPr>
-            <w:tcW w:w="3023" w:type="dxa"/>
-          </w:tcPr>
-          <w:p>
-            <w:r>
+        <w:trPr/>
+        <w:tc>
+          <w:tcPr>
+            <w:tcW w:w="1837" w:type="dxa"/>
+            <w:tcBorders>
+              <w:right w:val="nil"/>
+            </w:tcBorders>
+          </w:tcPr>
+          <w:p>
+            <w:pPr>
+              <w:pStyle w:val="Normal"/>
+              <w:spacing w:lineRule="auto" w:line="240" w:before="0" w:after="0"/>
+              <w:rPr/>
+            </w:pPr>
+            <w:r>
+              <w:rPr/>
               <w:t>JA10</w:t>
             </w:r>
           </w:p>
         </w:tc>
         <w:tc>
           <w:tcPr>
-            <w:tcW w:w="3200" w:type="dxa"/>
-          </w:tcPr>
-          <w:p>
-            <w:r>
+            <w:tcW w:w="1448" w:type="dxa"/>
+            <w:tcBorders/>
+          </w:tcPr>
+          <w:p>
+            <w:pPr>
+              <w:pStyle w:val="Normal"/>
+              <w:spacing w:lineRule="auto" w:line="240" w:before="0" w:after="0"/>
+              <w:rPr/>
+            </w:pPr>
+            <w:r>
+              <w:rPr/>
+              <w:t>G3</w:t>
+            </w:r>
+          </w:p>
+        </w:tc>
+        <w:tc>
+          <w:tcPr>
+            <w:tcW w:w="2220" w:type="dxa"/>
+            <w:tcBorders/>
+          </w:tcPr>
+          <w:p>
+            <w:pPr>
+              <w:pStyle w:val="Normal"/>
+              <w:spacing w:lineRule="auto" w:line="240" w:before="0" w:after="0"/>
+              <w:rPr/>
+            </w:pPr>
+            <w:r>
+              <w:rPr/>
               <w:t>JA(7)</w:t>
             </w:r>
           </w:p>
         </w:tc>
         <w:tc>
           <w:tcPr>
-            <w:tcW w:w="2793" w:type="dxa"/>
-          </w:tcPr>
-          <w:p>
-            <w:r>
-              <w:t xml:space="preserve">Pin 1 </w:t>
-            </w:r>
-            <w:r>
-              <w:t>CS_</w:t>
-            </w:r>
-            <w:r>
-              <w:t>n</w:t>
+            <w:tcW w:w="1530" w:type="dxa"/>
+            <w:tcBorders>
+              <w:right w:val="nil"/>
+            </w:tcBorders>
+          </w:tcPr>
+          <w:p>
+            <w:pPr>
+              <w:pStyle w:val="Normal"/>
+              <w:spacing w:lineRule="auto" w:line="240" w:before="0" w:after="0"/>
+              <w:rPr/>
+            </w:pPr>
+            <w:r>
+              <w:rPr/>
+              <w:t>Pin 1 CS_n</w:t>
+            </w:r>
+          </w:p>
+        </w:tc>
+        <w:tc>
+          <w:tcPr>
+            <w:tcW w:w="1981" w:type="dxa"/>
+            <w:tcBorders/>
+          </w:tcPr>
+          <w:p>
+            <w:pPr>
+              <w:pStyle w:val="Normal"/>
+              <w:spacing w:lineRule="auto" w:line="240" w:before="0" w:after="0"/>
+              <w:rPr/>
+            </w:pPr>
+            <w:r>
+              <w:rPr/>
             </w:r>
           </w:p>
         </w:tc>
       </w:tr>
       <w:tr>
-        <w:tc>
-          <w:tcPr>
-            <w:tcW w:w="3023" w:type="dxa"/>
-          </w:tcPr>
-          <w:p>
-            <w:r>
+        <w:trPr/>
+        <w:tc>
+          <w:tcPr>
+            <w:tcW w:w="1837" w:type="dxa"/>
+            <w:tcBorders>
+              <w:right w:val="nil"/>
+            </w:tcBorders>
+          </w:tcPr>
+          <w:p>
+            <w:pPr>
+              <w:pStyle w:val="Normal"/>
+              <w:spacing w:lineRule="auto" w:line="240" w:before="0" w:after="0"/>
+              <w:rPr/>
+            </w:pPr>
+            <w:r>
+              <w:rPr/>
               <w:t>JA11 (GND)</w:t>
             </w:r>
           </w:p>
         </w:tc>
         <w:tc>
           <w:tcPr>
-            <w:tcW w:w="3200" w:type="dxa"/>
-          </w:tcPr>
-          <w:p/>
-        </w:tc>
-        <w:tc>
-          <w:tcPr>
-            <w:tcW w:w="2793" w:type="dxa"/>
-          </w:tcPr>
-          <w:p>
-            <w:r>
+            <w:tcW w:w="1448" w:type="dxa"/>
+            <w:tcBorders/>
+          </w:tcPr>
+          <w:p>
+            <w:pPr>
+              <w:pStyle w:val="Normal"/>
+              <w:spacing w:lineRule="auto" w:line="240" w:before="0" w:after="0"/>
+              <w:rPr/>
+            </w:pPr>
+            <w:r>
+              <w:rPr/>
+              <w:t>GND</w:t>
+            </w:r>
+          </w:p>
+        </w:tc>
+        <w:tc>
+          <w:tcPr>
+            <w:tcW w:w="2220" w:type="dxa"/>
+            <w:tcBorders/>
+          </w:tcPr>
+          <w:p>
+            <w:pPr>
+              <w:pStyle w:val="Normal"/>
+              <w:spacing w:lineRule="auto" w:line="240" w:before="0" w:after="0"/>
+              <w:rPr/>
+            </w:pPr>
+            <w:r>
+              <w:rPr/>
+            </w:r>
+          </w:p>
+        </w:tc>
+        <w:tc>
+          <w:tcPr>
+            <w:tcW w:w="1530" w:type="dxa"/>
+            <w:tcBorders>
+              <w:right w:val="nil"/>
+            </w:tcBorders>
+          </w:tcPr>
+          <w:p>
+            <w:pPr>
+              <w:pStyle w:val="Normal"/>
+              <w:spacing w:lineRule="auto" w:line="240" w:before="0" w:after="0"/>
+              <w:rPr/>
+            </w:pPr>
+            <w:r>
+              <w:rPr/>
               <w:t>Pin 4 Vss</w:t>
+            </w:r>
+          </w:p>
+        </w:tc>
+        <w:tc>
+          <w:tcPr>
+            <w:tcW w:w="1981" w:type="dxa"/>
+            <w:tcBorders/>
+          </w:tcPr>
+          <w:p>
+            <w:pPr>
+              <w:pStyle w:val="Normal"/>
+              <w:spacing w:lineRule="auto" w:line="240" w:before="0" w:after="0"/>
+              <w:rPr/>
+            </w:pPr>
+            <w:r>
+              <w:rPr/>
             </w:r>
           </w:p>
         </w:tc>
       </w:tr>
       <w:tr>
-        <w:tc>
-          <w:tcPr>
-            <w:tcW w:w="3023" w:type="dxa"/>
-          </w:tcPr>
-          <w:p>
-            <w:r>
+        <w:trPr/>
+        <w:tc>
+          <w:tcPr>
+            <w:tcW w:w="1837" w:type="dxa"/>
+            <w:tcBorders>
+              <w:right w:val="nil"/>
+            </w:tcBorders>
+          </w:tcPr>
+          <w:p>
+            <w:pPr>
+              <w:pStyle w:val="Normal"/>
+              <w:spacing w:lineRule="auto" w:line="240" w:before="0" w:after="0"/>
+              <w:rPr/>
+            </w:pPr>
+            <w:r>
+              <w:rPr/>
               <w:t>JA12 (PWR)</w:t>
             </w:r>
           </w:p>
         </w:tc>
         <w:tc>
           <w:tcPr>
-            <w:tcW w:w="3200" w:type="dxa"/>
-          </w:tcPr>
-          <w:p/>
-        </w:tc>
-        <w:tc>
-          <w:tcPr>
-            <w:tcW w:w="2793" w:type="dxa"/>
-          </w:tcPr>
-          <w:p/>
+            <w:tcW w:w="1448" w:type="dxa"/>
+            <w:tcBorders/>
+          </w:tcPr>
+          <w:p>
+            <w:pPr>
+              <w:pStyle w:val="Normal"/>
+              <w:spacing w:lineRule="auto" w:line="240" w:before="0" w:after="0"/>
+              <w:rPr/>
+            </w:pPr>
+            <w:r>
+              <w:rPr/>
+              <w:t>PWR</w:t>
+            </w:r>
+          </w:p>
+        </w:tc>
+        <w:tc>
+          <w:tcPr>
+            <w:tcW w:w="2220" w:type="dxa"/>
+            <w:tcBorders/>
+          </w:tcPr>
+          <w:p>
+            <w:pPr>
+              <w:pStyle w:val="Normal"/>
+              <w:spacing w:lineRule="auto" w:line="240" w:before="0" w:after="0"/>
+              <w:rPr/>
+            </w:pPr>
+            <w:r>
+              <w:rPr/>
+            </w:r>
+          </w:p>
+        </w:tc>
+        <w:tc>
+          <w:tcPr>
+            <w:tcW w:w="1530" w:type="dxa"/>
+            <w:tcBorders>
+              <w:right w:val="nil"/>
+            </w:tcBorders>
+          </w:tcPr>
+          <w:p>
+            <w:pPr>
+              <w:pStyle w:val="Normal"/>
+              <w:spacing w:lineRule="auto" w:line="240" w:before="0" w:after="0"/>
+              <w:rPr/>
+            </w:pPr>
+            <w:r>
+              <w:rPr/>
+            </w:r>
+          </w:p>
+        </w:tc>
+        <w:tc>
+          <w:tcPr>
+            <w:tcW w:w="1981" w:type="dxa"/>
+            <w:tcBorders/>
+          </w:tcPr>
+          <w:p>
+            <w:pPr>
+              <w:pStyle w:val="Normal"/>
+              <w:spacing w:lineRule="auto" w:line="240" w:before="0" w:after="0"/>
+              <w:rPr/>
+            </w:pPr>
+            <w:r>
+              <w:rPr/>
+            </w:r>
+          </w:p>
         </w:tc>
       </w:tr>
     </w:tbl>
     <w:p>
+      <w:pPr>
+        <w:pStyle w:val="Normal"/>
+        <w:rPr/>
+      </w:pPr>
       <w:r>
-        <w:t>Pmod pin mapping:</w:t>
+        <w:rPr/>
+        <w:t xml:space="preserve">Pmod pin mapping: </w:t>
+      </w:r>
+      <w:r>
+        <w:rPr>
+          <w:b/>
+          <w:bCs/>
+          <w:lang w:val="en-US"/>
+        </w:rPr>
+        <w:t>NOTE use FIXED PIN mappings above</w:t>
       </w:r>
     </w:p>
     <w:p>
+      <w:pPr>
+        <w:pStyle w:val="Normal"/>
+        <w:rPr/>
+      </w:pPr>
       <w:r>
-        <w:rPr>
-          <w:noProof/>
-        </w:rPr>
-        <w:lastRenderedPageBreak/>
+        <w:rPr/>
         <w:t xml:space="preserve"> </w:t>
       </w:r>
       <w:r>
-        <w:rPr>
-          <w:noProof/>
-        </w:rPr>
+        <w:rPr/>
         <w:drawing>
-          <wp:inline distT="0" distB="0" distL="0" distR="0" wp14:anchorId="644B9985" wp14:editId="434D6CD1">
-            <wp:extent cx="4153480" cy="1143160"/>
+          <wp:inline distT="0" distB="0" distL="0" distR="0">
+            <wp:extent cx="4153535" cy="1143000"/>
             <wp:effectExtent l="0" t="0" r="0" b="0"/>
-            <wp:docPr id="5" name="Picture 5" descr="A screen shot of a computer&#10;&#10;Description automatically generated"/>
+            <wp:docPr id="3" name="Picture 5" descr="A screen shot of a computer&#10;&#10;Description automatically generated"/>
             <wp:cNvGraphicFramePr>
               <a:graphicFrameLocks xmlns:a="http://schemas.openxmlformats.org/drawingml/2006/main" noChangeAspect="1"/>
             </wp:cNvGraphicFramePr>
@@ -1096,25 +2229,21 @@
               <a:graphicData uri="http://schemas.openxmlformats.org/drawingml/2006/picture">
                 <pic:pic xmlns:pic="http://schemas.openxmlformats.org/drawingml/2006/picture">
                   <pic:nvPicPr>
-                    <pic:cNvPr id="5" name="PMOD_A_pinout.png"/>
-                    <pic:cNvPicPr/>
+                    <pic:cNvPr id="3" name="Picture 5" descr="A screen shot of a computer&#10;&#10;Description automatically generated"/>
+                    <pic:cNvPicPr>
+                      <a:picLocks noChangeAspect="1" noChangeArrowheads="1"/>
+                    </pic:cNvPicPr>
                   </pic:nvPicPr>
                   <pic:blipFill>
-                    <a:blip r:embed="rId8">
-                      <a:extLst>
-                        <a:ext uri="{28A0092B-C50C-407E-A947-70E740481C1C}">
-                          <a14:useLocalDpi xmlns:a14="http://schemas.microsoft.com/office/drawing/2010/main" val="0"/>
-                        </a:ext>
-                      </a:extLst>
-                    </a:blip>
+                    <a:blip r:embed="rId4"/>
                     <a:stretch>
                       <a:fillRect/>
                     </a:stretch>
                   </pic:blipFill>
-                  <pic:spPr>
+                  <pic:spPr bwMode="auto">
                     <a:xfrm>
                       <a:off x="0" y="0"/>
-                      <a:ext cx="4153480" cy="1143160"/>
+                      <a:ext cx="4153535" cy="1143000"/>
                     </a:xfrm>
                     <a:prstGeom prst="rect">
                       <a:avLst/>
@@ -1130,37 +2259,41 @@
     <w:p>
       <w:pPr>
         <w:pStyle w:val="Heading1"/>
+        <w:rPr/>
       </w:pPr>
       <w:r>
+        <w:rPr/>
         <w:t>Artix-7 Primitives</w:t>
       </w:r>
     </w:p>
     <w:p>
+      <w:pPr>
+        <w:pStyle w:val="Normal"/>
+        <w:rPr/>
+      </w:pPr>
       <w:r>
-        <w:rPr>
-          <w:noProof/>
-        </w:rPr>
+        <w:rPr/>
         <w:drawing>
-          <wp:anchor distT="0" distB="0" distL="114300" distR="114300" simplePos="0" relativeHeight="251659264" behindDoc="0" locked="0" layoutInCell="1" allowOverlap="1" wp14:anchorId="7B5677BF" wp14:editId="3F3CCFCD">
+          <wp:anchor behindDoc="0" distT="0" distB="0" distL="114300" distR="114300" simplePos="0" locked="0" layoutInCell="1" allowOverlap="1" relativeHeight="2">
             <wp:simplePos x="0" y="0"/>
             <wp:positionH relativeFrom="column">
               <wp:posOffset>0</wp:posOffset>
             </wp:positionH>
             <wp:positionV relativeFrom="paragraph">
-              <wp:posOffset>285115</wp:posOffset>
+              <wp:posOffset>-19685</wp:posOffset>
             </wp:positionV>
             <wp:extent cx="5731510" cy="6078855"/>
-            <wp:effectExtent l="0" t="0" r="2540" b="0"/>
+            <wp:effectExtent l="0" t="0" r="0" b="0"/>
             <wp:wrapTight wrapText="bothSides">
               <wp:wrapPolygon edited="0">
-                <wp:start x="0" y="0"/>
-                <wp:lineTo x="0" y="21526"/>
-                <wp:lineTo x="21538" y="21526"/>
-                <wp:lineTo x="21538" y="0"/>
-                <wp:lineTo x="0" y="0"/>
+                <wp:start x="-16" y="0"/>
+                <wp:lineTo x="-16" y="21510"/>
+                <wp:lineTo x="21536" y="21510"/>
+                <wp:lineTo x="21536" y="0"/>
+                <wp:lineTo x="-16" y="0"/>
               </wp:wrapPolygon>
             </wp:wrapTight>
-            <wp:docPr id="1" name="Picture 1"/>
+            <wp:docPr id="4" name="Picture 1" descr=""/>
             <wp:cNvGraphicFramePr>
               <a:graphicFrameLocks xmlns:a="http://schemas.openxmlformats.org/drawingml/2006/main" noChangeAspect="1"/>
             </wp:cNvGraphicFramePr>
@@ -1168,16 +2301,18 @@
               <a:graphicData uri="http://schemas.openxmlformats.org/drawingml/2006/picture">
                 <pic:pic xmlns:pic="http://schemas.openxmlformats.org/drawingml/2006/picture">
                   <pic:nvPicPr>
-                    <pic:cNvPr id="1" name=""/>
-                    <pic:cNvPicPr/>
+                    <pic:cNvPr id="4" name="Picture 1" descr=""/>
+                    <pic:cNvPicPr>
+                      <a:picLocks noChangeAspect="1" noChangeArrowheads="1"/>
+                    </pic:cNvPicPr>
                   </pic:nvPicPr>
                   <pic:blipFill>
-                    <a:blip r:embed="rId9"/>
+                    <a:blip r:embed="rId5"/>
                     <a:stretch>
                       <a:fillRect/>
                     </a:stretch>
                   </pic:blipFill>
-                  <pic:spPr>
+                  <pic:spPr bwMode="auto">
                     <a:xfrm>
                       <a:off x="0" y="0"/>
                       <a:ext cx="5731510" cy="6078855"/>
@@ -1193,72 +2328,61 @@
         </w:drawing>
       </w:r>
     </w:p>
+    <w:p>
+      <w:pPr>
+        <w:pStyle w:val="Normal"/>
+        <w:rPr/>
+      </w:pPr>
+      <w:r>
+        <w:rPr/>
+      </w:r>
+    </w:p>
+    <w:p>
+      <w:pPr>
+        <w:pStyle w:val="Normal"/>
+        <w:rPr>
+          <w:lang w:val="en-US"/>
+        </w:rPr>
+      </w:pPr>
+      <w:r>
+        <w:rPr>
+          <w:lang w:val="en-US"/>
+        </w:rPr>
+        <w:t>Controller Operation</w:t>
+      </w:r>
+    </w:p>
+    <w:p>
+      <w:pPr>
+        <w:pStyle w:val="Normal"/>
+        <w:widowControl/>
+        <w:bidi w:val="0"/>
+        <w:spacing w:lineRule="auto" w:line="259" w:before="0" w:after="160"/>
+        <w:jc w:val="left"/>
+        <w:rPr/>
+      </w:pPr>
+      <w:r>
+        <w:rPr/>
+      </w:r>
+    </w:p>
     <w:sectPr>
+      <w:type w:val="nextPage"/>
       <w:pgSz w:w="11906" w:h="16838"/>
-      <w:pgMar w:top="1440" w:right="1440" w:bottom="1440" w:left="1440" w:header="708" w:footer="708" w:gutter="0"/>
-      <w:cols w:space="708"/>
-      <w:docGrid w:linePitch="360"/>
+      <w:pgMar w:left="1440" w:right="1440" w:header="0" w:top="1440" w:footer="0" w:bottom="1440" w:gutter="0"/>
+      <w:pgNumType w:fmt="decimal"/>
+      <w:formProt w:val="false"/>
+      <w:textDirection w:val="lrTb"/>
+      <w:docGrid w:type="default" w:linePitch="360" w:charSpace="4096"/>
     </w:sectPr>
   </w:body>
 </w:document>
 </file>
 
-<file path=word/endnotes.xml><?xml version="1.0" encoding="utf-8"?>
-<w:endnotes xmlns:wpc="http://schemas.microsoft.com/office/word/2010/wordprocessingCanvas" xmlns:cx="http://schemas.microsoft.com/office/drawing/2014/chartex" xmlns:cx1="http://schemas.microsoft.com/office/drawing/2015/9/8/chartex" xmlns:cx2="http://schemas.microsoft.com/office/drawing/2015/10/21/chartex" xmlns:cx3="http://schemas.microsoft.com/office/drawing/2016/5/9/chartex" xmlns:cx4="http://schemas.microsoft.com/office/drawing/2016/5/10/chartex" xmlns:cx5="http://schemas.microsoft.com/office/drawing/2016/5/11/chartex" xmlns:cx6="http://schemas.microsoft.com/office/drawing/2016/5/12/chartex" xmlns:cx7="http://schemas.microsoft.com/office/drawing/2016/5/13/chartex" xmlns:cx8="http://schemas.microsoft.com/office/drawing/2016/5/14/chartex" xmlns:mc="http://schemas.openxmlformats.org/markup-compatibility/2006" xmlns:aink="http://schemas.microsoft.com/office/drawing/2016/ink" xmlns:am3d="http://schemas.microsoft.com/office/drawing/2017/model3d" xmlns:o="urn:schemas-microsoft-com:office:office" xmlns:r="http://schemas.openxmlformats.org/officeDocument/2006/relationships" xmlns:m="http://schemas.openxmlformats.org/officeDocument/2006/math" xmlns:v="urn:schemas-microsoft-com:vml" xmlns:wp14="http://schemas.microsoft.com/office/word/2010/wordprocessingDrawing" xmlns:wp="http://schemas.openxmlformats.org/drawingml/2006/wordprocessingDrawing" xmlns:w10="urn:schemas-microsoft-com:office:word" xmlns:w="http://schemas.openxmlformats.org/wordprocessingml/2006/main" xmlns:w14="http://schemas.microsoft.com/office/word/2010/wordml" xmlns:w15="http://schemas.microsoft.com/office/word/2012/wordml" xmlns:w16cid="http://schemas.microsoft.com/office/word/2016/wordml/cid" xmlns:w16se="http://schemas.microsoft.com/office/word/2015/wordml/symex" xmlns:wpg="http://schemas.microsoft.com/office/word/2010/wordprocessingGroup" xmlns:wpi="http://schemas.microsoft.com/office/word/2010/wordprocessingInk" xmlns:wne="http://schemas.microsoft.com/office/word/2006/wordml" xmlns:wps="http://schemas.microsoft.com/office/word/2010/wordprocessingShape" mc:Ignorable="w14 w15 w16se w16cid wp14">
-  <w:endnote w:type="separator" w:id="-1">
-    <w:p>
-      <w:pPr>
-        <w:spacing w:after="0" w:line="240" w:lineRule="auto"/>
-      </w:pPr>
-      <w:r>
-        <w:separator/>
-      </w:r>
-    </w:p>
-  </w:endnote>
-  <w:endnote w:type="continuationSeparator" w:id="0">
-    <w:p>
-      <w:pPr>
-        <w:spacing w:after="0" w:line="240" w:lineRule="auto"/>
-      </w:pPr>
-      <w:r>
-        <w:continuationSeparator/>
-      </w:r>
-    </w:p>
-  </w:endnote>
-</w:endnotes>
-</file>
-
-<file path=word/footnotes.xml><?xml version="1.0" encoding="utf-8"?>
-<w:footnotes xmlns:wpc="http://schemas.microsoft.com/office/word/2010/wordprocessingCanvas" xmlns:cx="http://schemas.microsoft.com/office/drawing/2014/chartex" xmlns:cx1="http://schemas.microsoft.com/office/drawing/2015/9/8/chartex" xmlns:cx2="http://schemas.microsoft.com/office/drawing/2015/10/21/chartex" xmlns:cx3="http://schemas.microsoft.com/office/drawing/2016/5/9/chartex" xmlns:cx4="http://schemas.microsoft.com/office/drawing/2016/5/10/chartex" xmlns:cx5="http://schemas.microsoft.com/office/drawing/2016/5/11/chartex" xmlns:cx6="http://schemas.microsoft.com/office/drawing/2016/5/12/chartex" xmlns:cx7="http://schemas.microsoft.com/office/drawing/2016/5/13/chartex" xmlns:cx8="http://schemas.microsoft.com/office/drawing/2016/5/14/chartex" xmlns:mc="http://schemas.openxmlformats.org/markup-compatibility/2006" xmlns:aink="http://schemas.microsoft.com/office/drawing/2016/ink" xmlns:am3d="http://schemas.microsoft.com/office/drawing/2017/model3d" xmlns:o="urn:schemas-microsoft-com:office:office" xmlns:r="http://schemas.openxmlformats.org/officeDocument/2006/relationships" xmlns:m="http://schemas.openxmlformats.org/officeDocument/2006/math" xmlns:v="urn:schemas-microsoft-com:vml" xmlns:wp14="http://schemas.microsoft.com/office/word/2010/wordprocessingDrawing" xmlns:wp="http://schemas.openxmlformats.org/drawingml/2006/wordprocessingDrawing" xmlns:w10="urn:schemas-microsoft-com:office:word" xmlns:w="http://schemas.openxmlformats.org/wordprocessingml/2006/main" xmlns:w14="http://schemas.microsoft.com/office/word/2010/wordml" xmlns:w15="http://schemas.microsoft.com/office/word/2012/wordml" xmlns:w16cid="http://schemas.microsoft.com/office/word/2016/wordml/cid" xmlns:w16se="http://schemas.microsoft.com/office/word/2015/wordml/symex" xmlns:wpg="http://schemas.microsoft.com/office/word/2010/wordprocessingGroup" xmlns:wpi="http://schemas.microsoft.com/office/word/2010/wordprocessingInk" xmlns:wne="http://schemas.microsoft.com/office/word/2006/wordml" xmlns:wps="http://schemas.microsoft.com/office/word/2010/wordprocessingShape" mc:Ignorable="w14 w15 w16se w16cid wp14">
-  <w:footnote w:type="separator" w:id="-1">
-    <w:p>
-      <w:pPr>
-        <w:spacing w:after="0" w:line="240" w:lineRule="auto"/>
-      </w:pPr>
-      <w:r>
-        <w:separator/>
-      </w:r>
-    </w:p>
-  </w:footnote>
-  <w:footnote w:type="continuationSeparator" w:id="0">
-    <w:p>
-      <w:pPr>
-        <w:spacing w:after="0" w:line="240" w:lineRule="auto"/>
-      </w:pPr>
-      <w:r>
-        <w:continuationSeparator/>
-      </w:r>
-    </w:p>
-  </w:footnote>
-</w:footnotes>
-</file>
-
 <file path=word/styles.xml><?xml version="1.0" encoding="utf-8"?>
-<w:styles xmlns:mc="http://schemas.openxmlformats.org/markup-compatibility/2006" xmlns:r="http://schemas.openxmlformats.org/officeDocument/2006/relationships" xmlns:w="http://schemas.openxmlformats.org/wordprocessingml/2006/main" xmlns:w14="http://schemas.microsoft.com/office/word/2010/wordml" xmlns:w15="http://schemas.microsoft.com/office/word/2012/wordml" xmlns:w16cid="http://schemas.microsoft.com/office/word/2016/wordml/cid" xmlns:w16se="http://schemas.microsoft.com/office/word/2015/wordml/symex" mc:Ignorable="w14 w15 w16se w16cid">
+<w:styles xmlns:w="http://schemas.openxmlformats.org/wordprocessingml/2006/main" xmlns:w14="http://schemas.microsoft.com/office/word/2010/wordml" xmlns:mc="http://schemas.openxmlformats.org/markup-compatibility/2006" mc:Ignorable="w14">
   <w:docDefaults>
     <w:rPrDefault>
       <w:rPr>
-        <w:rFonts w:asciiTheme="minorHAnsi" w:eastAsiaTheme="minorHAnsi" w:hAnsiTheme="minorHAnsi" w:cstheme="minorBidi"/>
+        <w:rFonts w:ascii="Calibri" w:hAnsi="Calibri" w:eastAsia="Calibri" w:cs="" w:asciiTheme="minorHAnsi" w:cstheme="minorBidi" w:eastAsiaTheme="minorHAnsi" w:hAnsiTheme="minorHAnsi"/>
         <w:sz w:val="22"/>
         <w:szCs w:val="22"/>
         <w:lang w:val="en-GB" w:eastAsia="en-US" w:bidi="ar-SA"/>
@@ -1266,21 +2390,21 @@
     </w:rPrDefault>
     <w:pPrDefault>
       <w:pPr>
-        <w:spacing w:after="160" w:line="259" w:lineRule="auto"/>
+        <w:suppressAutoHyphens w:val="true"/>
       </w:pPr>
     </w:pPrDefault>
   </w:docDefaults>
   <w:latentStyles w:defLockedState="0" w:defUIPriority="99" w:defSemiHidden="0" w:defUnhideWhenUsed="0" w:defQFormat="0" w:count="376">
     <w:lsdException w:name="Normal" w:uiPriority="0" w:qFormat="1"/>
     <w:lsdException w:name="heading 1" w:uiPriority="9" w:qFormat="1"/>
-    <w:lsdException w:name="heading 2" w:semiHidden="1" w:uiPriority="9" w:unhideWhenUsed="1" w:qFormat="1"/>
-    <w:lsdException w:name="heading 3" w:semiHidden="1" w:uiPriority="9" w:unhideWhenUsed="1" w:qFormat="1"/>
-    <w:lsdException w:name="heading 4" w:semiHidden="1" w:uiPriority="9" w:unhideWhenUsed="1" w:qFormat="1"/>
-    <w:lsdException w:name="heading 5" w:semiHidden="1" w:uiPriority="9" w:unhideWhenUsed="1" w:qFormat="1"/>
-    <w:lsdException w:name="heading 6" w:semiHidden="1" w:uiPriority="9" w:unhideWhenUsed="1" w:qFormat="1"/>
-    <w:lsdException w:name="heading 7" w:semiHidden="1" w:uiPriority="9" w:unhideWhenUsed="1" w:qFormat="1"/>
-    <w:lsdException w:name="heading 8" w:semiHidden="1" w:uiPriority="9" w:unhideWhenUsed="1" w:qFormat="1"/>
-    <w:lsdException w:name="heading 9" w:semiHidden="1" w:uiPriority="9" w:unhideWhenUsed="1" w:qFormat="1"/>
+    <w:lsdException w:name="heading 2" w:uiPriority="9" w:semiHidden="1" w:unhideWhenUsed="1" w:qFormat="1"/>
+    <w:lsdException w:name="heading 3" w:uiPriority="9" w:semiHidden="1" w:unhideWhenUsed="1" w:qFormat="1"/>
+    <w:lsdException w:name="heading 4" w:uiPriority="9" w:semiHidden="1" w:unhideWhenUsed="1" w:qFormat="1"/>
+    <w:lsdException w:name="heading 5" w:uiPriority="9" w:semiHidden="1" w:unhideWhenUsed="1" w:qFormat="1"/>
+    <w:lsdException w:name="heading 6" w:uiPriority="9" w:semiHidden="1" w:unhideWhenUsed="1" w:qFormat="1"/>
+    <w:lsdException w:name="heading 7" w:uiPriority="9" w:semiHidden="1" w:unhideWhenUsed="1" w:qFormat="1"/>
+    <w:lsdException w:name="heading 8" w:uiPriority="9" w:semiHidden="1" w:unhideWhenUsed="1" w:qFormat="1"/>
+    <w:lsdException w:name="heading 9" w:uiPriority="9" w:semiHidden="1" w:unhideWhenUsed="1" w:qFormat="1"/>
     <w:lsdException w:name="index 1" w:semiHidden="1" w:unhideWhenUsed="1"/>
     <w:lsdException w:name="index 2" w:semiHidden="1" w:unhideWhenUsed="1"/>
     <w:lsdException w:name="index 3" w:semiHidden="1" w:unhideWhenUsed="1"/>
@@ -1290,22 +2414,22 @@
     <w:lsdException w:name="index 7" w:semiHidden="1" w:unhideWhenUsed="1"/>
     <w:lsdException w:name="index 8" w:semiHidden="1" w:unhideWhenUsed="1"/>
     <w:lsdException w:name="index 9" w:semiHidden="1" w:unhideWhenUsed="1"/>
-    <w:lsdException w:name="toc 1" w:semiHidden="1" w:uiPriority="39" w:unhideWhenUsed="1"/>
-    <w:lsdException w:name="toc 2" w:semiHidden="1" w:uiPriority="39" w:unhideWhenUsed="1"/>
-    <w:lsdException w:name="toc 3" w:semiHidden="1" w:uiPriority="39" w:unhideWhenUsed="1"/>
-    <w:lsdException w:name="toc 4" w:semiHidden="1" w:uiPriority="39" w:unhideWhenUsed="1"/>
-    <w:lsdException w:name="toc 5" w:semiHidden="1" w:uiPriority="39" w:unhideWhenUsed="1"/>
-    <w:lsdException w:name="toc 6" w:semiHidden="1" w:uiPriority="39" w:unhideWhenUsed="1"/>
-    <w:lsdException w:name="toc 7" w:semiHidden="1" w:uiPriority="39" w:unhideWhenUsed="1"/>
-    <w:lsdException w:name="toc 8" w:semiHidden="1" w:uiPriority="39" w:unhideWhenUsed="1"/>
-    <w:lsdException w:name="toc 9" w:semiHidden="1" w:uiPriority="39" w:unhideWhenUsed="1"/>
+    <w:lsdException w:name="toc 1" w:uiPriority="39" w:semiHidden="1" w:unhideWhenUsed="1"/>
+    <w:lsdException w:name="toc 2" w:uiPriority="39" w:semiHidden="1" w:unhideWhenUsed="1"/>
+    <w:lsdException w:name="toc 3" w:uiPriority="39" w:semiHidden="1" w:unhideWhenUsed="1"/>
+    <w:lsdException w:name="toc 4" w:uiPriority="39" w:semiHidden="1" w:unhideWhenUsed="1"/>
+    <w:lsdException w:name="toc 5" w:uiPriority="39" w:semiHidden="1" w:unhideWhenUsed="1"/>
+    <w:lsdException w:name="toc 6" w:uiPriority="39" w:semiHidden="1" w:unhideWhenUsed="1"/>
+    <w:lsdException w:name="toc 7" w:uiPriority="39" w:semiHidden="1" w:unhideWhenUsed="1"/>
+    <w:lsdException w:name="toc 8" w:uiPriority="39" w:semiHidden="1" w:unhideWhenUsed="1"/>
+    <w:lsdException w:name="toc 9" w:uiPriority="39" w:semiHidden="1" w:unhideWhenUsed="1"/>
     <w:lsdException w:name="Normal Indent" w:semiHidden="1" w:unhideWhenUsed="1"/>
     <w:lsdException w:name="footnote text" w:semiHidden="1" w:unhideWhenUsed="1"/>
     <w:lsdException w:name="annotation text" w:semiHidden="1" w:unhideWhenUsed="1"/>
     <w:lsdException w:name="header" w:semiHidden="1" w:unhideWhenUsed="1"/>
     <w:lsdException w:name="footer" w:semiHidden="1" w:unhideWhenUsed="1"/>
     <w:lsdException w:name="index heading" w:semiHidden="1" w:unhideWhenUsed="1"/>
-    <w:lsdException w:name="caption" w:semiHidden="1" w:uiPriority="35" w:unhideWhenUsed="1" w:qFormat="1"/>
+    <w:lsdException w:name="caption" w:uiPriority="35" w:semiHidden="1" w:unhideWhenUsed="1" w:qFormat="1"/>
     <w:lsdException w:name="table of figures" w:semiHidden="1" w:unhideWhenUsed="1"/>
     <w:lsdException w:name="envelope address" w:semiHidden="1" w:unhideWhenUsed="1"/>
     <w:lsdException w:name="envelope return" w:semiHidden="1" w:unhideWhenUsed="1"/>
@@ -1336,7 +2460,7 @@
     <w:lsdException w:name="Title" w:uiPriority="10" w:qFormat="1"/>
     <w:lsdException w:name="Closing" w:semiHidden="1" w:unhideWhenUsed="1"/>
     <w:lsdException w:name="Signature" w:semiHidden="1" w:unhideWhenUsed="1"/>
-    <w:lsdException w:name="Default Paragraph Font" w:semiHidden="1" w:uiPriority="1" w:unhideWhenUsed="1"/>
+    <w:lsdException w:name="Default Paragraph Font" w:uiPriority="1" w:semiHidden="1" w:unhideWhenUsed="1"/>
     <w:lsdException w:name="Body Text" w:semiHidden="1" w:unhideWhenUsed="1"/>
     <w:lsdException w:name="Body Text Indent" w:semiHidden="1" w:unhideWhenUsed="1"/>
     <w:lsdException w:name="List Continue" w:semiHidden="1" w:unhideWhenUsed="1"/>
@@ -1536,8 +2660,8 @@
     <w:lsdException w:name="Subtle Reference" w:uiPriority="31" w:qFormat="1"/>
     <w:lsdException w:name="Intense Reference" w:uiPriority="32" w:qFormat="1"/>
     <w:lsdException w:name="Book Title" w:uiPriority="33" w:qFormat="1"/>
-    <w:lsdException w:name="Bibliography" w:semiHidden="1" w:uiPriority="37" w:unhideWhenUsed="1"/>
-    <w:lsdException w:name="TOC Heading" w:semiHidden="1" w:uiPriority="39" w:unhideWhenUsed="1" w:qFormat="1"/>
+    <w:lsdException w:name="Bibliography" w:uiPriority="37" w:semiHidden="1" w:unhideWhenUsed="1"/>
+    <w:lsdException w:name="TOC Heading" w:uiPriority="39" w:semiHidden="1" w:unhideWhenUsed="1" w:qFormat="1"/>
     <w:lsdException w:name="Plain Table 1" w:uiPriority="41"/>
     <w:lsdException w:name="Plain Table 2" w:uiPriority="42"/>
     <w:lsdException w:name="Plain Table 3" w:uiPriority="43"/>
@@ -1648,58 +2772,261 @@
     <w:lsdException w:name="Unresolved Mention" w:semiHidden="1" w:unhideWhenUsed="1"/>
     <w:lsdException w:name="Smart Link" w:semiHidden="1" w:unhideWhenUsed="1"/>
   </w:latentStyles>
-  <w:style w:type="paragraph" w:default="1" w:styleId="Normal">
+  <w:style w:type="paragraph" w:styleId="Normal" w:default="1">
     <w:name w:val="Normal"/>
     <w:qFormat/>
+    <w:pPr>
+      <w:widowControl/>
+      <w:bidi w:val="0"/>
+      <w:spacing w:lineRule="auto" w:line="259" w:before="0" w:after="160"/>
+      <w:jc w:val="left"/>
+    </w:pPr>
+    <w:rPr>
+      <w:rFonts w:ascii="Calibri" w:hAnsi="Calibri" w:eastAsia="Calibri" w:cs="" w:asciiTheme="minorHAnsi" w:cstheme="minorBidi" w:eastAsiaTheme="minorHAnsi" w:hAnsiTheme="minorHAnsi"/>
+      <w:color w:val="auto"/>
+      <w:kern w:val="0"/>
+      <w:sz w:val="22"/>
+      <w:szCs w:val="22"/>
+      <w:lang w:val="en-GB" w:eastAsia="en-US" w:bidi="ar-SA"/>
+    </w:rPr>
   </w:style>
   <w:style w:type="paragraph" w:styleId="Heading1">
-    <w:name w:val="heading 1"/>
+    <w:name w:val="Heading 1"/>
     <w:basedOn w:val="Normal"/>
     <w:next w:val="Normal"/>
     <w:link w:val="Heading1Char"/>
     <w:uiPriority w:val="9"/>
     <w:qFormat/>
-    <w:rsid w:val="003610EB"/>
+    <w:rsid w:val="003610eb"/>
     <w:pPr>
-      <w:keepNext/>
+      <w:keepNext w:val="true"/>
       <w:keepLines/>
       <w:spacing w:before="240" w:after="0"/>
       <w:outlineLvl w:val="0"/>
     </w:pPr>
     <w:rPr>
-      <w:rFonts w:asciiTheme="majorHAnsi" w:eastAsiaTheme="majorEastAsia" w:hAnsiTheme="majorHAnsi" w:cstheme="majorBidi"/>
-      <w:color w:val="2F5496" w:themeColor="accent1" w:themeShade="BF"/>
+      <w:rFonts w:ascii="Calibri Light" w:hAnsi="Calibri Light" w:eastAsia="" w:cs="" w:asciiTheme="majorHAnsi" w:cstheme="majorBidi" w:eastAsiaTheme="majorEastAsia" w:hAnsiTheme="majorHAnsi"/>
+      <w:color w:val="2F5496" w:themeColor="accent1" w:themeShade="bf"/>
       <w:sz w:val="32"/>
       <w:szCs w:val="32"/>
     </w:rPr>
   </w:style>
   <w:style w:type="paragraph" w:styleId="Heading2">
-    <w:name w:val="heading 2"/>
+    <w:name w:val="Heading 2"/>
     <w:basedOn w:val="Normal"/>
     <w:next w:val="Normal"/>
     <w:link w:val="Heading2Char"/>
     <w:uiPriority w:val="9"/>
     <w:unhideWhenUsed/>
     <w:qFormat/>
-    <w:rsid w:val="002D45AB"/>
+    <w:rsid w:val="002d45ab"/>
     <w:pPr>
-      <w:keepNext/>
+      <w:keepNext w:val="true"/>
       <w:keepLines/>
       <w:spacing w:before="40" w:after="0"/>
       <w:outlineLvl w:val="1"/>
     </w:pPr>
     <w:rPr>
-      <w:rFonts w:asciiTheme="majorHAnsi" w:eastAsiaTheme="majorEastAsia" w:hAnsiTheme="majorHAnsi" w:cstheme="majorBidi"/>
-      <w:color w:val="2F5496" w:themeColor="accent1" w:themeShade="BF"/>
+      <w:rFonts w:ascii="Calibri Light" w:hAnsi="Calibri Light" w:eastAsia="" w:cs="" w:asciiTheme="majorHAnsi" w:cstheme="majorBidi" w:eastAsiaTheme="majorEastAsia" w:hAnsiTheme="majorHAnsi"/>
+      <w:color w:val="2F5496" w:themeColor="accent1" w:themeShade="bf"/>
       <w:sz w:val="26"/>
       <w:szCs w:val="26"/>
     </w:rPr>
   </w:style>
-  <w:style w:type="character" w:default="1" w:styleId="DefaultParagraphFont">
+  <w:style w:type="character" w:styleId="DefaultParagraphFont" w:default="1">
     <w:name w:val="Default Paragraph Font"/>
     <w:uiPriority w:val="1"/>
     <w:semiHidden/>
     <w:unhideWhenUsed/>
+    <w:qFormat/>
+    <w:rPr/>
+  </w:style>
+  <w:style w:type="character" w:styleId="Heading1Char" w:customStyle="1">
+    <w:name w:val="Heading 1 Char"/>
+    <w:basedOn w:val="DefaultParagraphFont"/>
+    <w:link w:val="Heading1"/>
+    <w:uiPriority w:val="9"/>
+    <w:qFormat/>
+    <w:rsid w:val="003610eb"/>
+    <w:rPr>
+      <w:rFonts w:ascii="Calibri Light" w:hAnsi="Calibri Light" w:eastAsia="" w:cs="" w:asciiTheme="majorHAnsi" w:cstheme="majorBidi" w:eastAsiaTheme="majorEastAsia" w:hAnsiTheme="majorHAnsi"/>
+      <w:color w:val="2F5496" w:themeColor="accent1" w:themeShade="bf"/>
+      <w:sz w:val="32"/>
+      <w:szCs w:val="32"/>
+    </w:rPr>
+  </w:style>
+  <w:style w:type="character" w:styleId="TitleChar" w:customStyle="1">
+    <w:name w:val="Title Char"/>
+    <w:basedOn w:val="DefaultParagraphFont"/>
+    <w:link w:val="Title"/>
+    <w:uiPriority w:val="10"/>
+    <w:qFormat/>
+    <w:rsid w:val="003610eb"/>
+    <w:rPr>
+      <w:rFonts w:ascii="Calibri Light" w:hAnsi="Calibri Light" w:eastAsia="" w:cs="" w:asciiTheme="majorHAnsi" w:cstheme="majorBidi" w:eastAsiaTheme="majorEastAsia" w:hAnsiTheme="majorHAnsi"/>
+      <w:spacing w:val="-10"/>
+      <w:kern w:val="2"/>
+      <w:sz w:val="56"/>
+      <w:szCs w:val="56"/>
+    </w:rPr>
+  </w:style>
+  <w:style w:type="character" w:styleId="Heading2Char" w:customStyle="1">
+    <w:name w:val="Heading 2 Char"/>
+    <w:basedOn w:val="DefaultParagraphFont"/>
+    <w:link w:val="Heading2"/>
+    <w:uiPriority w:val="9"/>
+    <w:qFormat/>
+    <w:rsid w:val="002d45ab"/>
+    <w:rPr>
+      <w:rFonts w:ascii="Calibri Light" w:hAnsi="Calibri Light" w:eastAsia="" w:cs="" w:asciiTheme="majorHAnsi" w:cstheme="majorBidi" w:eastAsiaTheme="majorEastAsia" w:hAnsiTheme="majorHAnsi"/>
+      <w:color w:val="2F5496" w:themeColor="accent1" w:themeShade="bf"/>
+      <w:sz w:val="26"/>
+      <w:szCs w:val="26"/>
+    </w:rPr>
+  </w:style>
+  <w:style w:type="character" w:styleId="HeaderChar" w:customStyle="1">
+    <w:name w:val="Header Char"/>
+    <w:basedOn w:val="DefaultParagraphFont"/>
+    <w:link w:val="Header"/>
+    <w:uiPriority w:val="99"/>
+    <w:qFormat/>
+    <w:rsid w:val="00be56aa"/>
+    <w:rPr/>
+  </w:style>
+  <w:style w:type="character" w:styleId="FooterChar" w:customStyle="1">
+    <w:name w:val="Footer Char"/>
+    <w:basedOn w:val="DefaultParagraphFont"/>
+    <w:link w:val="Footer"/>
+    <w:uiPriority w:val="99"/>
+    <w:qFormat/>
+    <w:rsid w:val="00be56aa"/>
+    <w:rPr/>
+  </w:style>
+  <w:style w:type="paragraph" w:styleId="Heading">
+    <w:name w:val="Heading"/>
+    <w:basedOn w:val="Normal"/>
+    <w:next w:val="TextBody"/>
+    <w:qFormat/>
+    <w:pPr>
+      <w:keepNext w:val="true"/>
+      <w:spacing w:before="240" w:after="120"/>
+    </w:pPr>
+    <w:rPr>
+      <w:rFonts w:ascii="Liberation Sans" w:hAnsi="Liberation Sans" w:eastAsia="Microsoft YaHei" w:cs="Arial"/>
+      <w:sz w:val="28"/>
+      <w:szCs w:val="28"/>
+    </w:rPr>
+  </w:style>
+  <w:style w:type="paragraph" w:styleId="TextBody">
+    <w:name w:val="Body Text"/>
+    <w:basedOn w:val="Normal"/>
+    <w:pPr>
+      <w:spacing w:lineRule="auto" w:line="276" w:before="0" w:after="140"/>
+    </w:pPr>
+    <w:rPr/>
+  </w:style>
+  <w:style w:type="paragraph" w:styleId="List">
+    <w:name w:val="List"/>
+    <w:basedOn w:val="TextBody"/>
+    <w:pPr/>
+    <w:rPr>
+      <w:rFonts w:cs="Arial"/>
+    </w:rPr>
+  </w:style>
+  <w:style w:type="paragraph" w:styleId="Caption">
+    <w:name w:val="Caption"/>
+    <w:basedOn w:val="Normal"/>
+    <w:qFormat/>
+    <w:pPr>
+      <w:suppressLineNumbers/>
+      <w:spacing w:before="120" w:after="120"/>
+    </w:pPr>
+    <w:rPr>
+      <w:rFonts w:cs="Arial"/>
+      <w:i/>
+      <w:iCs/>
+      <w:sz w:val="24"/>
+      <w:szCs w:val="24"/>
+    </w:rPr>
+  </w:style>
+  <w:style w:type="paragraph" w:styleId="Index">
+    <w:name w:val="Index"/>
+    <w:basedOn w:val="Normal"/>
+    <w:qFormat/>
+    <w:pPr>
+      <w:suppressLineNumbers/>
+    </w:pPr>
+    <w:rPr>
+      <w:rFonts w:cs="Arial"/>
+    </w:rPr>
+  </w:style>
+  <w:style w:type="paragraph" w:styleId="Title">
+    <w:name w:val="Title"/>
+    <w:basedOn w:val="Normal"/>
+    <w:next w:val="Normal"/>
+    <w:link w:val="TitleChar"/>
+    <w:uiPriority w:val="10"/>
+    <w:qFormat/>
+    <w:rsid w:val="003610eb"/>
+    <w:pPr>
+      <w:spacing w:lineRule="auto" w:line="240" w:before="0" w:after="0"/>
+      <w:contextualSpacing/>
+    </w:pPr>
+    <w:rPr>
+      <w:rFonts w:ascii="Calibri Light" w:hAnsi="Calibri Light" w:eastAsia="" w:cs="" w:asciiTheme="majorHAnsi" w:cstheme="majorBidi" w:eastAsiaTheme="majorEastAsia" w:hAnsiTheme="majorHAnsi"/>
+      <w:spacing w:val="-10"/>
+      <w:kern w:val="2"/>
+      <w:sz w:val="56"/>
+      <w:szCs w:val="56"/>
+    </w:rPr>
+  </w:style>
+  <w:style w:type="paragraph" w:styleId="HeaderandFooter">
+    <w:name w:val="Header and Footer"/>
+    <w:basedOn w:val="Normal"/>
+    <w:qFormat/>
+    <w:pPr/>
+    <w:rPr/>
+  </w:style>
+  <w:style w:type="paragraph" w:styleId="Header">
+    <w:name w:val="Header"/>
+    <w:basedOn w:val="Normal"/>
+    <w:link w:val="HeaderChar"/>
+    <w:uiPriority w:val="99"/>
+    <w:unhideWhenUsed/>
+    <w:rsid w:val="00be56aa"/>
+    <w:pPr>
+      <w:tabs>
+        <w:tab w:val="clear" w:pos="720"/>
+        <w:tab w:val="center" w:pos="4513" w:leader="none"/>
+        <w:tab w:val="right" w:pos="9026" w:leader="none"/>
+      </w:tabs>
+      <w:spacing w:lineRule="auto" w:line="240" w:before="0" w:after="0"/>
+    </w:pPr>
+    <w:rPr/>
+  </w:style>
+  <w:style w:type="paragraph" w:styleId="Footer">
+    <w:name w:val="Footer"/>
+    <w:basedOn w:val="Normal"/>
+    <w:link w:val="FooterChar"/>
+    <w:uiPriority w:val="99"/>
+    <w:unhideWhenUsed/>
+    <w:rsid w:val="00be56aa"/>
+    <w:pPr>
+      <w:tabs>
+        <w:tab w:val="clear" w:pos="720"/>
+        <w:tab w:val="center" w:pos="4513" w:leader="none"/>
+        <w:tab w:val="right" w:pos="9026" w:leader="none"/>
+      </w:tabs>
+      <w:spacing w:lineRule="auto" w:line="240" w:before="0" w:after="0"/>
+    </w:pPr>
+    <w:rPr/>
+  </w:style>
+  <w:style w:type="numbering" w:styleId="NoList" w:default="1">
+    <w:name w:val="No List"/>
+    <w:uiPriority w:val="99"/>
+    <w:semiHidden/>
+    <w:unhideWhenUsed/>
+    <w:qFormat/>
   </w:style>
   <w:style w:type="table" w:default="1" w:styleId="TableNormal">
     <w:name w:val="Normal Table"/>
@@ -1716,134 +3043,24 @@
       </w:tblCellMar>
     </w:tblPr>
   </w:style>
-  <w:style w:type="numbering" w:default="1" w:styleId="NoList">
-    <w:name w:val="No List"/>
-    <w:uiPriority w:val="99"/>
-    <w:semiHidden/>
-    <w:unhideWhenUsed/>
-  </w:style>
-  <w:style w:type="character" w:customStyle="1" w:styleId="Heading1Char">
-    <w:name w:val="Heading 1 Char"/>
-    <w:basedOn w:val="DefaultParagraphFont"/>
-    <w:link w:val="Heading1"/>
-    <w:uiPriority w:val="9"/>
-    <w:rsid w:val="003610EB"/>
-    <w:rPr>
-      <w:rFonts w:asciiTheme="majorHAnsi" w:eastAsiaTheme="majorEastAsia" w:hAnsiTheme="majorHAnsi" w:cstheme="majorBidi"/>
-      <w:color w:val="2F5496" w:themeColor="accent1" w:themeShade="BF"/>
-      <w:sz w:val="32"/>
-      <w:szCs w:val="32"/>
-    </w:rPr>
-  </w:style>
-  <w:style w:type="paragraph" w:styleId="Title">
-    <w:name w:val="Title"/>
-    <w:basedOn w:val="Normal"/>
-    <w:next w:val="Normal"/>
-    <w:link w:val="TitleChar"/>
-    <w:uiPriority w:val="10"/>
-    <w:qFormat/>
-    <w:rsid w:val="003610EB"/>
-    <w:pPr>
-      <w:spacing w:after="0" w:line="240" w:lineRule="auto"/>
-      <w:contextualSpacing/>
-    </w:pPr>
-    <w:rPr>
-      <w:rFonts w:asciiTheme="majorHAnsi" w:eastAsiaTheme="majorEastAsia" w:hAnsiTheme="majorHAnsi" w:cstheme="majorBidi"/>
-      <w:spacing w:val="-10"/>
-      <w:kern w:val="28"/>
-      <w:sz w:val="56"/>
-      <w:szCs w:val="56"/>
-    </w:rPr>
-  </w:style>
-  <w:style w:type="character" w:customStyle="1" w:styleId="TitleChar">
-    <w:name w:val="Title Char"/>
-    <w:basedOn w:val="DefaultParagraphFont"/>
-    <w:link w:val="Title"/>
-    <w:uiPriority w:val="10"/>
-    <w:rsid w:val="003610EB"/>
-    <w:rPr>
-      <w:rFonts w:asciiTheme="majorHAnsi" w:eastAsiaTheme="majorEastAsia" w:hAnsiTheme="majorHAnsi" w:cstheme="majorBidi"/>
-      <w:spacing w:val="-10"/>
-      <w:kern w:val="28"/>
-      <w:sz w:val="56"/>
-      <w:szCs w:val="56"/>
-    </w:rPr>
-  </w:style>
-  <w:style w:type="character" w:customStyle="1" w:styleId="Heading2Char">
-    <w:name w:val="Heading 2 Char"/>
-    <w:basedOn w:val="DefaultParagraphFont"/>
-    <w:link w:val="Heading2"/>
-    <w:uiPriority w:val="9"/>
-    <w:rsid w:val="002D45AB"/>
-    <w:rPr>
-      <w:rFonts w:asciiTheme="majorHAnsi" w:eastAsiaTheme="majorEastAsia" w:hAnsiTheme="majorHAnsi" w:cstheme="majorBidi"/>
-      <w:color w:val="2F5496" w:themeColor="accent1" w:themeShade="BF"/>
-      <w:sz w:val="26"/>
-      <w:szCs w:val="26"/>
-    </w:rPr>
-  </w:style>
   <w:style w:type="table" w:styleId="TableGrid">
     <w:name w:val="Table Grid"/>
     <w:basedOn w:val="TableNormal"/>
     <w:uiPriority w:val="39"/>
-    <w:rsid w:val="00D211CC"/>
+    <w:rsid w:val="00d211cc"/>
     <w:pPr>
       <w:spacing w:after="0" w:line="240" w:lineRule="auto"/>
     </w:pPr>
     <w:tblPr>
       <w:tblBorders>
-        <w:top w:val="single" w:sz="4" w:space="0" w:color="auto"/>
-        <w:left w:val="single" w:sz="4" w:space="0" w:color="auto"/>
-        <w:bottom w:val="single" w:sz="4" w:space="0" w:color="auto"/>
-        <w:right w:val="single" w:sz="4" w:space="0" w:color="auto"/>
-        <w:insideH w:val="single" w:sz="4" w:space="0" w:color="auto"/>
-        <w:insideV w:val="single" w:sz="4" w:space="0" w:color="auto"/>
+        <w:top w:val="single" w:color="auto" w:sz="4" w:space="0"/>
+        <w:left w:val="single" w:color="auto" w:sz="4" w:space="0"/>
+        <w:bottom w:val="single" w:color="auto" w:sz="4" w:space="0"/>
+        <w:right w:val="single" w:color="auto" w:sz="4" w:space="0"/>
+        <w:insideH w:val="single" w:color="auto" w:sz="4" w:space="0"/>
+        <w:insideV w:val="single" w:color="auto" w:sz="4" w:space="0"/>
       </w:tblBorders>
     </w:tblPr>
-  </w:style>
-  <w:style w:type="paragraph" w:styleId="Header">
-    <w:name w:val="header"/>
-    <w:basedOn w:val="Normal"/>
-    <w:link w:val="HeaderChar"/>
-    <w:uiPriority w:val="99"/>
-    <w:unhideWhenUsed/>
-    <w:rsid w:val="00BE56AA"/>
-    <w:pPr>
-      <w:tabs>
-        <w:tab w:val="center" w:pos="4513"/>
-        <w:tab w:val="right" w:pos="9026"/>
-      </w:tabs>
-      <w:spacing w:after="0" w:line="240" w:lineRule="auto"/>
-    </w:pPr>
-  </w:style>
-  <w:style w:type="character" w:customStyle="1" w:styleId="HeaderChar">
-    <w:name w:val="Header Char"/>
-    <w:basedOn w:val="DefaultParagraphFont"/>
-    <w:link w:val="Header"/>
-    <w:uiPriority w:val="99"/>
-    <w:rsid w:val="00BE56AA"/>
-  </w:style>
-  <w:style w:type="paragraph" w:styleId="Footer">
-    <w:name w:val="footer"/>
-    <w:basedOn w:val="Normal"/>
-    <w:link w:val="FooterChar"/>
-    <w:uiPriority w:val="99"/>
-    <w:unhideWhenUsed/>
-    <w:rsid w:val="00BE56AA"/>
-    <w:pPr>
-      <w:tabs>
-        <w:tab w:val="center" w:pos="4513"/>
-        <w:tab w:val="right" w:pos="9026"/>
-      </w:tabs>
-      <w:spacing w:after="0" w:line="240" w:lineRule="auto"/>
-    </w:pPr>
-  </w:style>
-  <w:style w:type="character" w:customStyle="1" w:styleId="FooterChar">
-    <w:name w:val="Footer Char"/>
-    <w:basedOn w:val="DefaultParagraphFont"/>
-    <w:link w:val="Footer"/>
-    <w:uiPriority w:val="99"/>
-    <w:rsid w:val="00BE56AA"/>
   </w:style>
 </w:styles>
 </file>

</xml_diff>